<commit_message>
Fiz a correção do erro da data de versionamento. resolve #17
</commit_message>
<xml_diff>
--- a/Gerenciamento/PadraoNomenclatura.docx
+++ b/Gerenciamento/PadraoNomenclatura.docx
@@ -1,6 +1,6 @@
 
 <file path=word/document.xml><?xml version="1.0" encoding="utf-8"?>
-<w:document xmlns:wpc="http://schemas.microsoft.com/office/word/2010/wordprocessingCanvas" xmlns:cx="http://schemas.microsoft.com/office/drawing/2014/chartex" xmlns:mc="http://schemas.openxmlformats.org/markup-compatibility/2006" xmlns:o="urn:schemas-microsoft-com:office:office" xmlns:r="http://schemas.openxmlformats.org/officeDocument/2006/relationships" xmlns:m="http://schemas.openxmlformats.org/officeDocument/2006/math" xmlns:v="urn:schemas-microsoft-com:vml" xmlns:wp14="http://schemas.microsoft.com/office/word/2010/wordprocessingDrawing" xmlns:wp="http://schemas.openxmlformats.org/drawingml/2006/wordprocessingDrawing" xmlns:w10="urn:schemas-microsoft-com:office:word" xmlns:w="http://schemas.openxmlformats.org/wordprocessingml/2006/main" xmlns:w14="http://schemas.microsoft.com/office/word/2010/wordml" xmlns:w15="http://schemas.microsoft.com/office/word/2012/wordml" xmlns:w16se="http://schemas.microsoft.com/office/word/2015/wordml/symex" xmlns:wpg="http://schemas.microsoft.com/office/word/2010/wordprocessingGroup" xmlns:wpi="http://schemas.microsoft.com/office/word/2010/wordprocessingInk" xmlns:wne="http://schemas.microsoft.com/office/word/2006/wordml" xmlns:wps="http://schemas.microsoft.com/office/word/2010/wordprocessingShape" mc:Ignorable="w14 w15 w16se wp14">
+<w:document xmlns:wpc="http://schemas.microsoft.com/office/word/2010/wordprocessingCanvas" xmlns:cx="http://schemas.microsoft.com/office/drawing/2014/chartex" xmlns:cx1="http://schemas.microsoft.com/office/drawing/2015/9/8/chartex" xmlns:cx2="http://schemas.microsoft.com/office/drawing/2015/10/21/chartex" xmlns:cx3="http://schemas.microsoft.com/office/drawing/2016/5/9/chartex" xmlns:cx4="http://schemas.microsoft.com/office/drawing/2016/5/10/chartex" xmlns:cx5="http://schemas.microsoft.com/office/drawing/2016/5/11/chartex" xmlns:cx6="http://schemas.microsoft.com/office/drawing/2016/5/12/chartex" xmlns:cx7="http://schemas.microsoft.com/office/drawing/2016/5/13/chartex" xmlns:cx8="http://schemas.microsoft.com/office/drawing/2016/5/14/chartex" xmlns:mc="http://schemas.openxmlformats.org/markup-compatibility/2006" xmlns:aink="http://schemas.microsoft.com/office/drawing/2016/ink" xmlns:am3d="http://schemas.microsoft.com/office/drawing/2017/model3d" xmlns:o="urn:schemas-microsoft-com:office:office" xmlns:oel="http://schemas.microsoft.com/office/2019/extlst" xmlns:r="http://schemas.openxmlformats.org/officeDocument/2006/relationships" xmlns:m="http://schemas.openxmlformats.org/officeDocument/2006/math" xmlns:v="urn:schemas-microsoft-com:vml" xmlns:wp14="http://schemas.microsoft.com/office/word/2010/wordprocessingDrawing" xmlns:wp="http://schemas.openxmlformats.org/drawingml/2006/wordprocessingDrawing" xmlns:w10="urn:schemas-microsoft-com:office:word" xmlns:w="http://schemas.openxmlformats.org/wordprocessingml/2006/main" xmlns:w14="http://schemas.microsoft.com/office/word/2010/wordml" xmlns:w15="http://schemas.microsoft.com/office/word/2012/wordml" xmlns:w16cex="http://schemas.microsoft.com/office/word/2018/wordml/cex" xmlns:w16cid="http://schemas.microsoft.com/office/word/2016/wordml/cid" xmlns:w16="http://schemas.microsoft.com/office/word/2018/wordml" xmlns:w16sdtdh="http://schemas.microsoft.com/office/word/2020/wordml/sdtdatahash" xmlns:w16se="http://schemas.microsoft.com/office/word/2015/wordml/symex" xmlns:wpg="http://schemas.microsoft.com/office/word/2010/wordprocessingGroup" xmlns:wpi="http://schemas.microsoft.com/office/word/2010/wordprocessingInk" xmlns:wne="http://schemas.microsoft.com/office/word/2006/wordml" xmlns:wps="http://schemas.microsoft.com/office/word/2010/wordprocessingShape" mc:Ignorable="w14 w15 w16se w16cid w16 w16cex w16sdtdh wp14">
   <w:background w:color="00B8FF"/>
   <w:body>
     <w:p/>
@@ -39,7 +39,6 @@
         </w:rPr>
         <w:t>&lt;</w:t>
       </w:r>
-      <w:proofErr w:type="spellStart"/>
       <w:r>
         <w:rPr>
           <w:b/>
@@ -49,33 +48,8 @@
           <w:sz w:val="45"/>
           <w:szCs w:val="45"/>
         </w:rPr>
-        <w:t>Modern</w:t>
-      </w:r>
-      <w:proofErr w:type="spellEnd"/>
-      <w:r>
-        <w:rPr>
-          <w:b/>
-          <w:bCs/>
-          <w:color w:val="000000"/>
-          <w:spacing w:val="-1"/>
-          <w:sz w:val="45"/>
-          <w:szCs w:val="45"/>
-        </w:rPr>
-        <w:t xml:space="preserve"> </w:t>
-      </w:r>
-      <w:proofErr w:type="spellStart"/>
-      <w:r>
-        <w:rPr>
-          <w:b/>
-          <w:bCs/>
-          <w:color w:val="000000"/>
-          <w:spacing w:val="-1"/>
-          <w:sz w:val="45"/>
-          <w:szCs w:val="45"/>
-        </w:rPr>
-        <w:t>School</w:t>
-      </w:r>
-      <w:proofErr w:type="spellEnd"/>
+        <w:t>Modern School</w:t>
+      </w:r>
       <w:r>
         <w:rPr>
           <w:b/>
@@ -492,11 +466,25 @@
             <w:tcW w:w="1396" w:type="dxa"/>
           </w:tcPr>
           <w:p>
+            <w:pPr>
+              <w:rPr>
+                <w:u w:val="single"/>
+              </w:rPr>
+            </w:pPr>
             <w:r>
-              <w:t>05/07</w:t>
+              <w:t>19</w:t>
             </w:r>
             <w:r>
-              <w:t>/2008</w:t>
+              <w:t>/0</w:t>
+            </w:r>
+            <w:r>
+              <w:t>8</w:t>
+            </w:r>
+            <w:r>
+              <w:t>/20</w:t>
+            </w:r>
+            <w:r>
+              <w:t>22</w:t>
             </w:r>
           </w:p>
         </w:tc>
@@ -528,14 +516,12 @@
             <w:r>
               <w:t xml:space="preserve">Marcos </w:t>
             </w:r>
-            <w:proofErr w:type="spellStart"/>
             <w:r>
               <w:t>Dó</w:t>
             </w:r>
             <w:r>
               <w:t>sea</w:t>
             </w:r>
-            <w:proofErr w:type="spellEnd"/>
           </w:p>
         </w:tc>
       </w:tr>
@@ -4432,20 +4418,10 @@
         <w:pStyle w:val="Qualiti-Ttulo2"/>
       </w:pPr>
       <w:bookmarkStart w:id="4" w:name="_Toc203191524"/>
-      <w:proofErr w:type="spellStart"/>
-      <w:r>
-        <w:t>Regra</w:t>
-      </w:r>
-      <w:proofErr w:type="spellEnd"/>
-      <w:r>
-        <w:t xml:space="preserve"> </w:t>
-      </w:r>
-      <w:proofErr w:type="spellStart"/>
-      <w:r>
-        <w:t>Geral</w:t>
+      <w:r>
+        <w:t>Regra Geral</w:t>
       </w:r>
       <w:bookmarkEnd w:id="4"/>
-      <w:proofErr w:type="spellEnd"/>
     </w:p>
     <w:p>
       <w:pPr>
@@ -4472,12 +4448,10 @@
         <w:pStyle w:val="Qualiti-Ttulo2"/>
       </w:pPr>
       <w:bookmarkStart w:id="5" w:name="_Toc203191525"/>
-      <w:proofErr w:type="spellStart"/>
       <w:r>
         <w:t>Sintaxe</w:t>
       </w:r>
       <w:bookmarkEnd w:id="5"/>
-      <w:proofErr w:type="spellEnd"/>
     </w:p>
     <w:p>
       <w:pPr>
@@ -4511,23 +4485,8 @@
         <w:rPr>
           <w:lang w:val="en-US"/>
         </w:rPr>
-        <w:t>[</w:t>
-      </w:r>
-      <w:proofErr w:type="gramStart"/>
-      <w:r>
-        <w:rPr>
-          <w:lang w:val="en-US"/>
-        </w:rPr>
-        <w:t>A..Z</w:t>
-      </w:r>
-      <w:proofErr w:type="gramEnd"/>
-      <w:r>
-        <w:rPr>
-          <w:lang w:val="en-US"/>
-        </w:rPr>
-        <w:t>][</w:t>
-      </w:r>
-      <w:proofErr w:type="spellStart"/>
+        <w:t>[A..Z][</w:t>
+      </w:r>
       <w:r>
         <w:rPr>
           <w:lang w:val="en-US"/>
@@ -4544,14 +4503,7 @@
         <w:rPr>
           <w:lang w:val="en-US"/>
         </w:rPr>
-        <w:t>z</w:t>
-      </w:r>
-      <w:proofErr w:type="spellEnd"/>
-      <w:r>
-        <w:rPr>
-          <w:lang w:val="en-US"/>
-        </w:rPr>
-        <w:t>]</w:t>
+        <w:t>z]</w:t>
       </w:r>
       <w:r>
         <w:rPr>
@@ -4563,58 +4515,25 @@
         <w:rPr>
           <w:lang w:val="en-US"/>
         </w:rPr>
-        <w:t xml:space="preserve"> </w:t>
-      </w:r>
-      <w:proofErr w:type="spellStart"/>
-      <w:r>
+        <w:t xml:space="preserve"> Xxxxx, onde:</w:t>
+      </w:r>
+    </w:p>
+    <w:p>
+      <w:pPr>
+        <w:ind w:firstLine="709"/>
+        <w:jc w:val="both"/>
         <w:rPr>
           <w:lang w:val="en-US"/>
         </w:rPr>
-        <w:t>Xxxxx</w:t>
-      </w:r>
-      <w:proofErr w:type="spellEnd"/>
-      <w:r>
-        <w:rPr>
-          <w:lang w:val="en-US"/>
-        </w:rPr>
-        <w:t xml:space="preserve">, </w:t>
-      </w:r>
-      <w:proofErr w:type="spellStart"/>
-      <w:r>
-        <w:rPr>
-          <w:lang w:val="en-US"/>
-        </w:rPr>
-        <w:t>onde</w:t>
-      </w:r>
-      <w:proofErr w:type="spellEnd"/>
-      <w:r>
-        <w:rPr>
-          <w:lang w:val="en-US"/>
-        </w:rPr>
-        <w:t>:</w:t>
-      </w:r>
+      </w:pPr>
     </w:p>
     <w:p>
       <w:pPr>
         <w:ind w:firstLine="709"/>
         <w:jc w:val="both"/>
-        <w:rPr>
-          <w:lang w:val="en-US"/>
-        </w:rPr>
-      </w:pPr>
-    </w:p>
-    <w:p>
-      <w:pPr>
-        <w:ind w:firstLine="709"/>
-        <w:jc w:val="both"/>
-      </w:pPr>
-      <w:proofErr w:type="spellStart"/>
-      <w:r>
-        <w:t>Xxxxx</w:t>
-      </w:r>
-      <w:proofErr w:type="spellEnd"/>
-      <w:r>
-        <w:t xml:space="preserve"> – indica o nome do banco de dados.</w:t>
+      </w:pPr>
+      <w:r>
+        <w:t>Xxxxx – indica o nome do banco de dados.</w:t>
       </w:r>
     </w:p>
     <w:p>
@@ -4686,12 +4605,10 @@
         <w:pStyle w:val="Qualiti-Ttulo2"/>
       </w:pPr>
       <w:bookmarkStart w:id="6" w:name="_Toc203191526"/>
-      <w:proofErr w:type="spellStart"/>
       <w:r>
         <w:t>Exemplos</w:t>
       </w:r>
       <w:bookmarkEnd w:id="6"/>
-      <w:proofErr w:type="spellEnd"/>
     </w:p>
     <w:p>
       <w:pPr>
@@ -4713,22 +4630,18 @@
         <w:ind w:firstLine="709"/>
         <w:jc w:val="both"/>
       </w:pPr>
-      <w:proofErr w:type="spellStart"/>
       <w:r>
         <w:t>Descricao</w:t>
       </w:r>
-      <w:proofErr w:type="spellEnd"/>
     </w:p>
     <w:p>
       <w:pPr>
         <w:ind w:firstLine="709"/>
         <w:jc w:val="both"/>
       </w:pPr>
-      <w:proofErr w:type="spellStart"/>
       <w:r>
         <w:t>Login</w:t>
       </w:r>
-      <w:proofErr w:type="spellEnd"/>
     </w:p>
     <w:p>
       <w:pPr>
@@ -4818,58 +4731,54 @@
         <w:pStyle w:val="Qualiti-Ttulo2"/>
       </w:pPr>
       <w:bookmarkStart w:id="8" w:name="_Toc203191528"/>
-      <w:proofErr w:type="spellStart"/>
-      <w:r>
-        <w:t>Regra</w:t>
-      </w:r>
-      <w:proofErr w:type="spellEnd"/>
+      <w:r>
+        <w:t>Regra Geral</w:t>
+      </w:r>
+      <w:bookmarkEnd w:id="8"/>
+    </w:p>
+    <w:p>
+      <w:pPr>
+        <w:pStyle w:val="EstiloJustificadoPrimeiralinha15cm"/>
+      </w:pPr>
+    </w:p>
+    <w:p>
+      <w:pPr>
+        <w:ind w:firstLine="709"/>
+        <w:jc w:val="both"/>
+      </w:pPr>
+      <w:r>
+        <w:t>O nome das</w:t>
+      </w:r>
       <w:r>
         <w:t xml:space="preserve"> </w:t>
       </w:r>
-      <w:proofErr w:type="spellStart"/>
-      <w:r>
-        <w:t>Geral</w:t>
-      </w:r>
-      <w:bookmarkEnd w:id="8"/>
-      <w:proofErr w:type="spellEnd"/>
-    </w:p>
-    <w:p>
-      <w:pPr>
-        <w:pStyle w:val="EstiloJustificadoPrimeiralinha15cm"/>
-      </w:pPr>
+      <w:r>
+        <w:t xml:space="preserve">tabelas </w:t>
+      </w:r>
+      <w:r>
+        <w:t>deve ser sugestivo e</w:t>
+      </w:r>
+      <w:r>
+        <w:t xml:space="preserve"> </w:t>
+      </w:r>
+      <w:r>
+        <w:t>refletir os dados armazenados nesta.</w:t>
+      </w:r>
+      <w:r>
+        <w:t xml:space="preserve"> O nome deve s</w:t>
+      </w:r>
+      <w:r>
+        <w:t>er pré-fixado pela palavra TBL</w:t>
+      </w:r>
+      <w:r>
+        <w:t>.</w:t>
+      </w:r>
     </w:p>
     <w:p>
       <w:pPr>
         <w:ind w:firstLine="709"/>
         <w:jc w:val="both"/>
       </w:pPr>
-      <w:r>
-        <w:t>O nome das</w:t>
-      </w:r>
-      <w:r>
-        <w:t xml:space="preserve"> </w:t>
-      </w:r>
-      <w:r>
-        <w:t xml:space="preserve">tabelas </w:t>
-      </w:r>
-      <w:r>
-        <w:t>deve ser sugestivo e</w:t>
-      </w:r>
-      <w:r>
-        <w:t xml:space="preserve"> </w:t>
-      </w:r>
-      <w:r>
-        <w:t>refletir os dados armazenados nesta.</w:t>
-      </w:r>
-      <w:r>
-        <w:t xml:space="preserve"> O nome deve s</w:t>
-      </w:r>
-      <w:r>
-        <w:t>er pré-fixado pela palavra TBL</w:t>
-      </w:r>
-      <w:r>
-        <w:t>.</w:t>
-      </w:r>
     </w:p>
     <w:p>
       <w:pPr>
@@ -4879,21 +4788,13 @@
     </w:p>
     <w:p>
       <w:pPr>
-        <w:ind w:firstLine="709"/>
-        <w:jc w:val="both"/>
-      </w:pPr>
-    </w:p>
-    <w:p>
-      <w:pPr>
         <w:pStyle w:val="Qualiti-Ttulo2"/>
       </w:pPr>
       <w:bookmarkStart w:id="9" w:name="_Toc203191529"/>
-      <w:proofErr w:type="spellStart"/>
       <w:r>
         <w:t>Sintaxe</w:t>
       </w:r>
       <w:bookmarkEnd w:id="9"/>
-      <w:proofErr w:type="spellEnd"/>
     </w:p>
     <w:p>
       <w:pPr>
@@ -4933,43 +4834,14 @@
         <w:rPr>
           <w:lang w:val="en-US"/>
         </w:rPr>
-        <w:t>[</w:t>
-      </w:r>
-      <w:proofErr w:type="gramStart"/>
+        <w:t>[A..Z]</w:t>
+      </w:r>
       <w:r>
         <w:rPr>
           <w:lang w:val="en-US"/>
         </w:rPr>
-        <w:t>A..Z</w:t>
-      </w:r>
-      <w:proofErr w:type="gramEnd"/>
-      <w:r>
-        <w:rPr>
-          <w:lang w:val="en-US"/>
-        </w:rPr>
-        <w:t>]</w:t>
-      </w:r>
-      <w:r>
-        <w:rPr>
-          <w:lang w:val="en-US"/>
-        </w:rPr>
-        <w:t>[</w:t>
-      </w:r>
-      <w:proofErr w:type="spellStart"/>
-      <w:r>
-        <w:rPr>
-          <w:lang w:val="en-US"/>
-        </w:rPr>
-        <w:t>a..z</w:t>
-      </w:r>
-      <w:proofErr w:type="spellEnd"/>
-      <w:r>
-        <w:rPr>
-          <w:lang w:val="en-US"/>
-        </w:rPr>
-        <w:t xml:space="preserve">]} → </w:t>
-      </w:r>
-      <w:proofErr w:type="spellStart"/>
+        <w:t xml:space="preserve">[a..z]} → </w:t>
+      </w:r>
       <w:r>
         <w:rPr>
           <w:lang w:val="en-US"/>
@@ -4992,51 +4864,25 @@
         <w:rPr>
           <w:lang w:val="en-US"/>
         </w:rPr>
-        <w:t>Xxxxx</w:t>
-      </w:r>
-      <w:proofErr w:type="spellEnd"/>
-      <w:r>
+        <w:t>Xxxxx, onde:</w:t>
+      </w:r>
+    </w:p>
+    <w:p>
+      <w:pPr>
+        <w:ind w:firstLine="709"/>
+        <w:jc w:val="both"/>
         <w:rPr>
           <w:lang w:val="en-US"/>
         </w:rPr>
-        <w:t xml:space="preserve">, </w:t>
-      </w:r>
-      <w:proofErr w:type="spellStart"/>
-      <w:r>
-        <w:rPr>
-          <w:lang w:val="en-US"/>
-        </w:rPr>
-        <w:t>onde</w:t>
-      </w:r>
-      <w:proofErr w:type="spellEnd"/>
-      <w:r>
-        <w:rPr>
-          <w:lang w:val="en-US"/>
-        </w:rPr>
-        <w:t>:</w:t>
-      </w:r>
+      </w:pPr>
     </w:p>
     <w:p>
       <w:pPr>
         <w:ind w:firstLine="709"/>
         <w:jc w:val="both"/>
-        <w:rPr>
-          <w:lang w:val="en-US"/>
-        </w:rPr>
-      </w:pPr>
-    </w:p>
-    <w:p>
-      <w:pPr>
-        <w:ind w:firstLine="709"/>
-        <w:jc w:val="both"/>
-      </w:pPr>
-      <w:proofErr w:type="spellStart"/>
-      <w:r>
-        <w:t>Xxxxx</w:t>
-      </w:r>
-      <w:proofErr w:type="spellEnd"/>
-      <w:r>
-        <w:t xml:space="preserve"> – indica o nome d</w:t>
+      </w:pPr>
+      <w:r>
+        <w:t>Xxxxx – indica o nome d</w:t>
       </w:r>
       <w:r>
         <w:t>a tabela no banco de dados.</w:t>
@@ -5062,12 +4908,7 @@
         <w:jc w:val="both"/>
       </w:pPr>
       <w:r>
-        <w:t>Primeira letra deverá se</w:t>
-      </w:r>
-      <w:bookmarkStart w:id="10" w:name="_GoBack"/>
-      <w:bookmarkEnd w:id="10"/>
-      <w:r>
-        <w:t>r maiúscula e as demais minúsculas. Para cada palavra interna, primeira letra em maiúsculo.</w:t>
+        <w:t>Primeira letra deverá ser maiúscula e as demais minúsculas. Para cada palavra interna, primeira letra em maiúsculo.</w:t>
       </w:r>
     </w:p>
     <w:p>
@@ -5160,13 +5001,11 @@
       <w:pPr>
         <w:pStyle w:val="Qualiti-Ttulo2"/>
       </w:pPr>
-      <w:bookmarkStart w:id="11" w:name="_Toc203191530"/>
-      <w:proofErr w:type="spellStart"/>
+      <w:bookmarkStart w:id="10" w:name="_Toc203191530"/>
       <w:r>
         <w:t>Exemplos</w:t>
       </w:r>
-      <w:bookmarkEnd w:id="11"/>
-      <w:proofErr w:type="spellEnd"/>
+      <w:bookmarkEnd w:id="10"/>
     </w:p>
     <w:p>
       <w:pPr>
@@ -5209,11 +5048,9 @@
         <w:ind w:firstLine="708"/>
         <w:jc w:val="both"/>
       </w:pPr>
-      <w:proofErr w:type="spellStart"/>
       <w:r>
         <w:t>Diario</w:t>
       </w:r>
-      <w:proofErr w:type="spellEnd"/>
       <w:r>
         <w:t xml:space="preserve">        </w:t>
       </w:r>
@@ -5226,11 +5063,9 @@
       <w:r>
         <w:t xml:space="preserve">– Tabela de </w:t>
       </w:r>
-      <w:proofErr w:type="spellStart"/>
       <w:r>
         <w:t>Diario</w:t>
       </w:r>
-      <w:proofErr w:type="spellEnd"/>
     </w:p>
     <w:p>
       <w:pPr>
@@ -5302,11 +5137,11 @@
         </w:pBdr>
         <w:shd w:val="clear" w:color="auto" w:fill="E6E6E6"/>
       </w:pPr>
-      <w:bookmarkStart w:id="12" w:name="_Toc203191531"/>
+      <w:bookmarkStart w:id="11" w:name="_Toc203191531"/>
       <w:r>
         <w:t>ATRIBUTOS</w:t>
       </w:r>
-      <w:bookmarkEnd w:id="12"/>
+      <w:bookmarkEnd w:id="11"/>
     </w:p>
     <w:p>
       <w:pPr>
@@ -5320,21 +5155,11 @@
       <w:pPr>
         <w:pStyle w:val="Qualiti-Ttulo2"/>
       </w:pPr>
-      <w:bookmarkStart w:id="13" w:name="_Toc203191532"/>
-      <w:proofErr w:type="spellStart"/>
-      <w:r>
-        <w:t>Regra</w:t>
-      </w:r>
-      <w:proofErr w:type="spellEnd"/>
-      <w:r>
-        <w:t xml:space="preserve"> </w:t>
-      </w:r>
-      <w:proofErr w:type="spellStart"/>
-      <w:r>
-        <w:t>Geral</w:t>
-      </w:r>
-      <w:bookmarkEnd w:id="13"/>
-      <w:proofErr w:type="spellEnd"/>
+      <w:bookmarkStart w:id="12" w:name="_Toc203191532"/>
+      <w:r>
+        <w:t>Regra Geral</w:t>
+      </w:r>
+      <w:bookmarkEnd w:id="12"/>
     </w:p>
     <w:p>
       <w:pPr>
@@ -5346,13 +5171,8 @@
         <w:ind w:firstLine="709"/>
         <w:jc w:val="both"/>
       </w:pPr>
-      <w:proofErr w:type="gramStart"/>
-      <w:r>
-        <w:t>O nome dos atributos devem</w:t>
-      </w:r>
-      <w:proofErr w:type="gramEnd"/>
-      <w:r>
-        <w:t xml:space="preserve"> identificar a coluna de maneira clara e descritiva. </w:t>
+      <w:r>
+        <w:t xml:space="preserve">O nome dos atributos devem identificar a coluna de maneira clara e descritiva. </w:t>
       </w:r>
     </w:p>
     <w:p>
@@ -5374,14 +5194,14 @@
           <w:lang w:val="pt-BR"/>
         </w:rPr>
       </w:pPr>
-      <w:bookmarkStart w:id="14" w:name="_Toc203191533"/>
+      <w:bookmarkStart w:id="13" w:name="_Toc203191533"/>
       <w:r>
         <w:rPr>
           <w:lang w:val="pt-BR"/>
         </w:rPr>
         <w:t>Sintaxe</w:t>
       </w:r>
-      <w:bookmarkEnd w:id="14"/>
+      <w:bookmarkEnd w:id="13"/>
     </w:p>
     <w:p>
       <w:pPr>
@@ -5406,31 +5226,7 @@
         <w:jc w:val="both"/>
       </w:pPr>
       <w:r>
-        <w:t>{[</w:t>
-      </w:r>
-      <w:proofErr w:type="gramStart"/>
-      <w:r>
-        <w:t>A..Z</w:t>
-      </w:r>
-      <w:proofErr w:type="gramEnd"/>
-      <w:r>
-        <w:t>][</w:t>
-      </w:r>
-      <w:proofErr w:type="spellStart"/>
-      <w:r>
-        <w:t>a..z</w:t>
-      </w:r>
-      <w:proofErr w:type="spellEnd"/>
-      <w:r>
-        <w:t xml:space="preserve">]} → </w:t>
-      </w:r>
-      <w:proofErr w:type="spellStart"/>
-      <w:r>
-        <w:t>Xxxxx</w:t>
-      </w:r>
-      <w:proofErr w:type="spellEnd"/>
-      <w:r>
-        <w:t>, onde:</w:t>
+        <w:t>{[A..Z][a..z]} → Xxxxx, onde:</w:t>
       </w:r>
     </w:p>
     <w:p>
@@ -5444,21 +5240,8 @@
         <w:ind w:firstLine="709"/>
         <w:jc w:val="both"/>
       </w:pPr>
-      <w:proofErr w:type="spellStart"/>
-      <w:r>
-        <w:t>Xxxxx</w:t>
-      </w:r>
-      <w:proofErr w:type="spellEnd"/>
-      <w:r>
-        <w:t xml:space="preserve"> – indica o nome </w:t>
-      </w:r>
-      <w:proofErr w:type="gramStart"/>
-      <w:r>
-        <w:t>do atributos</w:t>
-      </w:r>
-      <w:proofErr w:type="gramEnd"/>
-      <w:r>
-        <w:t xml:space="preserve"> de uma determinada tabela do banco de dados.</w:t>
+      <w:r>
+        <w:t>Xxxxx – indica o nome do atributos de uma determinada tabela do banco de dados.</w:t>
       </w:r>
     </w:p>
     <w:p>
@@ -5552,13 +5335,11 @@
       <w:pPr>
         <w:pStyle w:val="Qualiti-Ttulo2"/>
       </w:pPr>
-      <w:bookmarkStart w:id="15" w:name="_Toc203191534"/>
-      <w:proofErr w:type="spellStart"/>
+      <w:bookmarkStart w:id="14" w:name="_Toc203191534"/>
       <w:r>
         <w:t>Exemplos</w:t>
       </w:r>
-      <w:bookmarkEnd w:id="15"/>
-      <w:proofErr w:type="spellEnd"/>
+      <w:bookmarkEnd w:id="14"/>
     </w:p>
     <w:p>
       <w:pPr>
@@ -5664,11 +5445,11 @@
         </w:pBdr>
         <w:shd w:val="clear" w:color="auto" w:fill="E6E6E6"/>
       </w:pPr>
-      <w:bookmarkStart w:id="16" w:name="_Toc203191535"/>
+      <w:bookmarkStart w:id="15" w:name="_Toc203191535"/>
       <w:r>
         <w:t>VIEWS</w:t>
       </w:r>
-      <w:bookmarkEnd w:id="16"/>
+      <w:bookmarkEnd w:id="15"/>
     </w:p>
     <w:p>
       <w:pPr>
@@ -5682,21 +5463,11 @@
       <w:pPr>
         <w:pStyle w:val="Qualiti-Ttulo2"/>
       </w:pPr>
-      <w:bookmarkStart w:id="17" w:name="_Toc203191536"/>
-      <w:proofErr w:type="spellStart"/>
-      <w:r>
-        <w:t>Regra</w:t>
-      </w:r>
-      <w:proofErr w:type="spellEnd"/>
-      <w:r>
-        <w:t xml:space="preserve"> </w:t>
-      </w:r>
-      <w:proofErr w:type="spellStart"/>
-      <w:r>
-        <w:t>Geral</w:t>
-      </w:r>
-      <w:bookmarkEnd w:id="17"/>
-      <w:proofErr w:type="spellEnd"/>
+      <w:bookmarkStart w:id="16" w:name="_Toc203191536"/>
+      <w:r>
+        <w:t>Regra Geral</w:t>
+      </w:r>
+      <w:bookmarkEnd w:id="16"/>
     </w:p>
     <w:p>
       <w:pPr>
@@ -5731,14 +5502,14 @@
           <w:lang w:val="pt-BR"/>
         </w:rPr>
       </w:pPr>
-      <w:bookmarkStart w:id="18" w:name="_Toc203191537"/>
+      <w:bookmarkStart w:id="17" w:name="_Toc203191537"/>
       <w:r>
         <w:rPr>
           <w:lang w:val="pt-BR"/>
         </w:rPr>
         <w:t>Sintaxe</w:t>
       </w:r>
-      <w:bookmarkEnd w:id="18"/>
+      <w:bookmarkEnd w:id="17"/>
     </w:p>
     <w:p>
       <w:pPr>
@@ -5763,37 +5534,16 @@
         <w:jc w:val="both"/>
       </w:pPr>
       <w:r>
+        <w:t>VW_</w:t>
+      </w:r>
+      <w:r>
+        <w:t xml:space="preserve">{[A..Z][a..z]} → </w:t>
+      </w:r>
+      <w:r>
         <w:t>VW</w:t>
       </w:r>
-      <w:proofErr w:type="gramStart"/>
-      <w:r>
-        <w:t>_</w:t>
-      </w:r>
-      <w:r>
-        <w:t>{</w:t>
-      </w:r>
-      <w:proofErr w:type="gramEnd"/>
-      <w:r>
-        <w:t>[A..Z][</w:t>
-      </w:r>
-      <w:proofErr w:type="spellStart"/>
-      <w:r>
-        <w:t>a..z</w:t>
-      </w:r>
-      <w:proofErr w:type="spellEnd"/>
-      <w:r>
-        <w:t xml:space="preserve">]} → </w:t>
-      </w:r>
-      <w:proofErr w:type="spellStart"/>
-      <w:r>
-        <w:t>VW</w:t>
-      </w:r>
-      <w:r>
-        <w:t>_Xxxxx</w:t>
-      </w:r>
-      <w:proofErr w:type="spellEnd"/>
-      <w:r>
-        <w:t>, onde:</w:t>
+      <w:r>
+        <w:t>_Xxxxx, onde:</w:t>
       </w:r>
     </w:p>
     <w:p>
@@ -5807,21 +5557,8 @@
         <w:ind w:firstLine="709"/>
         <w:jc w:val="both"/>
       </w:pPr>
-      <w:proofErr w:type="spellStart"/>
-      <w:r>
-        <w:t>Xxxxx</w:t>
-      </w:r>
-      <w:proofErr w:type="spellEnd"/>
-      <w:r>
-        <w:t xml:space="preserve"> – indica o nome da </w:t>
-      </w:r>
-      <w:proofErr w:type="spellStart"/>
-      <w:r>
-        <w:t>view</w:t>
-      </w:r>
-      <w:proofErr w:type="spellEnd"/>
-      <w:r>
-        <w:t xml:space="preserve"> no banco de dados.</w:t>
+      <w:r>
+        <w:t>Xxxxx – indica o nome da view no banco de dados.</w:t>
       </w:r>
     </w:p>
     <w:p>
@@ -5878,21 +5615,13 @@
         <w:jc w:val="both"/>
       </w:pPr>
       <w:r>
-        <w:t xml:space="preserve">Limite-se a usar 30 caracteres para definição do nome da </w:t>
-      </w:r>
-      <w:proofErr w:type="spellStart"/>
-      <w:r>
-        <w:t>V</w:t>
+        <w:t>Limite-se a usar 30 caracteres para definição do nome da V</w:t>
       </w:r>
       <w:r>
         <w:t>i</w:t>
       </w:r>
       <w:r>
-        <w:t>ew</w:t>
-      </w:r>
-      <w:proofErr w:type="spellEnd"/>
-      <w:r>
-        <w:t>.</w:t>
+        <w:t>ew.</w:t>
       </w:r>
     </w:p>
     <w:p>
@@ -5942,14 +5671,14 @@
           <w:lang w:val="pt-BR"/>
         </w:rPr>
       </w:pPr>
-      <w:bookmarkStart w:id="19" w:name="_Toc203191538"/>
+      <w:bookmarkStart w:id="18" w:name="_Toc203191538"/>
       <w:r>
         <w:rPr>
           <w:lang w:val="pt-BR"/>
         </w:rPr>
         <w:t>Exemplos</w:t>
       </w:r>
-      <w:bookmarkEnd w:id="19"/>
+      <w:bookmarkEnd w:id="18"/>
     </w:p>
     <w:p>
       <w:pPr>
@@ -5968,14 +5697,12 @@
         <w:ind w:firstLine="709"/>
         <w:jc w:val="both"/>
       </w:pPr>
-      <w:proofErr w:type="spellStart"/>
       <w:r>
         <w:t>VW_</w:t>
       </w:r>
       <w:r>
         <w:t>Turma</w:t>
       </w:r>
-      <w:proofErr w:type="spellEnd"/>
       <w:r>
         <w:tab/>
       </w:r>
@@ -5997,14 +5724,12 @@
         <w:ind w:firstLine="709"/>
         <w:jc w:val="both"/>
       </w:pPr>
-      <w:proofErr w:type="spellStart"/>
       <w:r>
         <w:t>VW_</w:t>
       </w:r>
       <w:r>
         <w:t>Professor</w:t>
       </w:r>
-      <w:proofErr w:type="spellEnd"/>
       <w:r>
         <w:t xml:space="preserve">   </w:t>
       </w:r>
@@ -6039,11 +5764,11 @@
         </w:pBdr>
         <w:shd w:val="clear" w:color="auto" w:fill="E6E6E6"/>
       </w:pPr>
-      <w:bookmarkStart w:id="20" w:name="_Toc203191539"/>
+      <w:bookmarkStart w:id="19" w:name="_Toc203191539"/>
       <w:r>
         <w:t>ÍNDICES</w:t>
       </w:r>
-      <w:bookmarkEnd w:id="20"/>
+      <w:bookmarkEnd w:id="19"/>
     </w:p>
     <w:p>
       <w:pPr>
@@ -6057,21 +5782,11 @@
       <w:pPr>
         <w:pStyle w:val="Qualiti-Ttulo2"/>
       </w:pPr>
-      <w:bookmarkStart w:id="21" w:name="_Toc203191540"/>
-      <w:proofErr w:type="spellStart"/>
-      <w:r>
-        <w:t>Regra</w:t>
-      </w:r>
-      <w:proofErr w:type="spellEnd"/>
-      <w:r>
-        <w:t xml:space="preserve"> </w:t>
-      </w:r>
-      <w:proofErr w:type="spellStart"/>
-      <w:r>
-        <w:t>Geral</w:t>
-      </w:r>
-      <w:bookmarkEnd w:id="21"/>
-      <w:proofErr w:type="spellEnd"/>
+      <w:bookmarkStart w:id="20" w:name="_Toc203191540"/>
+      <w:r>
+        <w:t>Regra Geral</w:t>
+      </w:r>
+      <w:bookmarkEnd w:id="20"/>
     </w:p>
     <w:p>
       <w:pPr>
@@ -6106,7 +5821,7 @@
           <w:lang w:val="pt-BR"/>
         </w:rPr>
       </w:pPr>
-      <w:bookmarkStart w:id="22" w:name="_Toc203191541"/>
+      <w:bookmarkStart w:id="21" w:name="_Toc203191541"/>
       <w:r>
         <w:rPr>
           <w:lang w:val="pt-BR"/>
@@ -6114,7 +5829,7 @@
         <w:lastRenderedPageBreak/>
         <w:t>Sintaxe</w:t>
       </w:r>
-      <w:bookmarkEnd w:id="22"/>
+      <w:bookmarkEnd w:id="21"/>
     </w:p>
     <w:p>
       <w:pPr>
@@ -6139,38 +5854,20 @@
         <w:jc w:val="both"/>
       </w:pPr>
       <w:r>
+        <w:t>IDX_</w:t>
+      </w:r>
+      <w:r>
+        <w:t xml:space="preserve">{[A..Z][a..z]} → </w:t>
+      </w:r>
+      <w:r>
         <w:t>IDX</w:t>
       </w:r>
-      <w:proofErr w:type="gramStart"/>
-      <w:r>
-        <w:t>_</w:t>
-      </w:r>
-      <w:r>
-        <w:t>{</w:t>
-      </w:r>
-      <w:proofErr w:type="gramEnd"/>
-      <w:r>
-        <w:t>[A..Z][</w:t>
-      </w:r>
-      <w:proofErr w:type="spellStart"/>
-      <w:r>
-        <w:t>a..z</w:t>
-      </w:r>
-      <w:proofErr w:type="spellEnd"/>
-      <w:r>
-        <w:t xml:space="preserve">]} → </w:t>
-      </w:r>
-      <w:proofErr w:type="spellStart"/>
-      <w:r>
-        <w:t>IDX</w:t>
-      </w:r>
       <w:r>
         <w:t>_Xxxxx</w:t>
       </w:r>
       <w:r>
         <w:t>Xxxxx</w:t>
       </w:r>
-      <w:proofErr w:type="spellEnd"/>
       <w:r>
         <w:t>, onde:</w:t>
       </w:r>
@@ -6189,13 +5886,8 @@
         <w:ind w:firstLine="709"/>
         <w:jc w:val="both"/>
       </w:pPr>
-      <w:proofErr w:type="spellStart"/>
-      <w:r>
-        <w:t>XxxxxXxxxx</w:t>
-      </w:r>
-      <w:proofErr w:type="spellEnd"/>
-      <w:r>
-        <w:t xml:space="preserve"> – indica o nome do índice no banco de dados. Esse nome deve ser composto pelo nome da tabela mais o nome dos campos chaves.</w:t>
+      <w:r>
+        <w:t>XxxxxXxxxx – indica o nome do índice no banco de dados. Esse nome deve ser composto pelo nome da tabela mais o nome dos campos chaves.</w:t>
       </w:r>
     </w:p>
     <w:p>
@@ -6299,13 +5991,11 @@
       <w:pPr>
         <w:pStyle w:val="Qualiti-Ttulo2"/>
       </w:pPr>
-      <w:bookmarkStart w:id="23" w:name="_Toc203191542"/>
-      <w:proofErr w:type="spellStart"/>
+      <w:bookmarkStart w:id="22" w:name="_Toc203191542"/>
       <w:r>
         <w:t>Exemplos</w:t>
       </w:r>
-      <w:bookmarkEnd w:id="23"/>
-      <w:proofErr w:type="spellEnd"/>
+      <w:bookmarkEnd w:id="22"/>
     </w:p>
     <w:p>
       <w:pPr>
@@ -6327,7 +6017,6 @@
         <w:ind w:firstLine="709"/>
         <w:jc w:val="both"/>
       </w:pPr>
-      <w:proofErr w:type="spellStart"/>
       <w:r>
         <w:t>IDX</w:t>
       </w:r>
@@ -6337,7 +6026,6 @@
       <w:r>
         <w:t>NmProfessor</w:t>
       </w:r>
-      <w:proofErr w:type="spellEnd"/>
       <w:r>
         <w:t xml:space="preserve">                – </w:t>
       </w:r>
@@ -6356,7 +6044,6 @@
         <w:ind w:firstLine="709"/>
         <w:jc w:val="both"/>
       </w:pPr>
-      <w:proofErr w:type="spellStart"/>
       <w:r>
         <w:t>IDX</w:t>
       </w:r>
@@ -6366,7 +6053,6 @@
       <w:r>
         <w:t>NmAluno</w:t>
       </w:r>
-      <w:proofErr w:type="spellEnd"/>
       <w:r>
         <w:tab/>
       </w:r>
@@ -6421,7 +6107,7 @@
         </w:pBdr>
         <w:shd w:val="clear" w:color="auto" w:fill="E6E6E6"/>
       </w:pPr>
-      <w:bookmarkStart w:id="24" w:name="_Toc203191543"/>
+      <w:bookmarkStart w:id="23" w:name="_Toc203191543"/>
       <w:r>
         <w:t>STORE</w:t>
       </w:r>
@@ -6431,7 +6117,7 @@
       <w:r>
         <w:t xml:space="preserve"> PROCEDURES</w:t>
       </w:r>
-      <w:bookmarkEnd w:id="24"/>
+      <w:bookmarkEnd w:id="23"/>
     </w:p>
     <w:p>
       <w:pPr>
@@ -6445,21 +6131,11 @@
       <w:pPr>
         <w:pStyle w:val="Qualiti-Ttulo2"/>
       </w:pPr>
-      <w:bookmarkStart w:id="25" w:name="_Toc203191544"/>
-      <w:proofErr w:type="spellStart"/>
-      <w:r>
-        <w:t>Regra</w:t>
-      </w:r>
-      <w:proofErr w:type="spellEnd"/>
-      <w:r>
-        <w:t xml:space="preserve"> </w:t>
-      </w:r>
-      <w:proofErr w:type="spellStart"/>
-      <w:r>
-        <w:t>Geral</w:t>
-      </w:r>
-      <w:bookmarkEnd w:id="25"/>
-      <w:proofErr w:type="spellEnd"/>
+      <w:bookmarkStart w:id="24" w:name="_Toc203191544"/>
+      <w:r>
+        <w:t>Regra Geral</w:t>
+      </w:r>
+      <w:bookmarkEnd w:id="24"/>
     </w:p>
     <w:p>
       <w:pPr>
@@ -6494,14 +6170,14 @@
           <w:lang w:val="pt-BR"/>
         </w:rPr>
       </w:pPr>
-      <w:bookmarkStart w:id="26" w:name="_Toc203191545"/>
+      <w:bookmarkStart w:id="25" w:name="_Toc203191545"/>
       <w:r>
         <w:rPr>
           <w:lang w:val="pt-BR"/>
         </w:rPr>
         <w:t>Sintaxe</w:t>
       </w:r>
-      <w:bookmarkEnd w:id="26"/>
+      <w:bookmarkEnd w:id="25"/>
     </w:p>
     <w:p>
       <w:pPr>
@@ -6526,38 +6202,20 @@
         <w:jc w:val="both"/>
       </w:pPr>
       <w:r>
+        <w:t>STP_{INS|DEL|UPD|SLC}_</w:t>
+      </w:r>
+      <w:r>
+        <w:t xml:space="preserve">{[A..Z][a..z]} → </w:t>
+      </w:r>
+      <w:r>
         <w:t>STP</w:t>
       </w:r>
-      <w:proofErr w:type="gramStart"/>
-      <w:r>
-        <w:t>_{</w:t>
-      </w:r>
-      <w:proofErr w:type="gramEnd"/>
-      <w:r>
-        <w:t>INS|DEL|UPD|SLC}_</w:t>
-      </w:r>
-      <w:r>
-        <w:t>{[A..Z][</w:t>
-      </w:r>
-      <w:proofErr w:type="spellStart"/>
-      <w:r>
-        <w:t>a..z</w:t>
-      </w:r>
-      <w:proofErr w:type="spellEnd"/>
-      <w:r>
-        <w:t xml:space="preserve">]} → </w:t>
-      </w:r>
-      <w:proofErr w:type="spellStart"/>
-      <w:r>
-        <w:t>STP</w:t>
-      </w:r>
       <w:r>
         <w:t>_</w:t>
       </w:r>
       <w:r>
         <w:t>XXX_Xxxxx</w:t>
       </w:r>
-      <w:proofErr w:type="spellEnd"/>
       <w:r>
         <w:t>, onde:</w:t>
       </w:r>
@@ -6577,21 +6235,13 @@
         <w:jc w:val="both"/>
       </w:pPr>
       <w:r>
-        <w:t xml:space="preserve">XXX – identifica a ação principal da </w:t>
-      </w:r>
-      <w:proofErr w:type="spellStart"/>
-      <w:r>
-        <w:t>s</w:t>
+        <w:t>XXX – identifica a ação principal da s</w:t>
       </w:r>
       <w:r>
         <w:t>t</w:t>
       </w:r>
       <w:r>
-        <w:t>ored</w:t>
-      </w:r>
-      <w:proofErr w:type="spellEnd"/>
-      <w:r>
-        <w:t xml:space="preserve"> procedure: INS – Inserção, DEL – Exclusão, UPD – atualização e SLC – consulta a dados.</w:t>
+        <w:t>ored procedure: INS – Inserção, DEL – Exclusão, UPD – atualização e SLC – consulta a dados.</w:t>
       </w:r>
     </w:p>
     <w:p>
@@ -6599,24 +6249,14 @@
         <w:ind w:firstLine="709"/>
         <w:jc w:val="both"/>
       </w:pPr>
-      <w:proofErr w:type="spellStart"/>
-      <w:r>
-        <w:t>Xxxxx</w:t>
-      </w:r>
-      <w:proofErr w:type="spellEnd"/>
-      <w:r>
-        <w:t xml:space="preserve"> – indica o nome da</w:t>
+      <w:r>
+        <w:t>Xxxxx – indica o nome da</w:t>
       </w:r>
       <w:r>
         <w:t xml:space="preserve"> </w:t>
       </w:r>
-      <w:proofErr w:type="spellStart"/>
-      <w:r>
-        <w:t>Stored</w:t>
-      </w:r>
-      <w:proofErr w:type="spellEnd"/>
-      <w:r>
-        <w:t xml:space="preserve"> Procedure </w:t>
+      <w:r>
+        <w:t xml:space="preserve">Stored Procedure </w:t>
       </w:r>
       <w:r>
         <w:t xml:space="preserve">no banco de dados. </w:t>
@@ -6756,15 +6396,7 @@
         <w:jc w:val="both"/>
       </w:pPr>
       <w:r>
-        <w:t xml:space="preserve">Evitar </w:t>
-      </w:r>
-      <w:proofErr w:type="spellStart"/>
-      <w:r>
-        <w:t>aninhamento</w:t>
-      </w:r>
-      <w:proofErr w:type="spellEnd"/>
-      <w:r>
-        <w:t xml:space="preserve"> excessivo de comandos, o que dificulta a manutenção do código.</w:t>
+        <w:t>Evitar aninhamento excessivo de comandos, o que dificulta a manutenção do código.</w:t>
       </w:r>
     </w:p>
     <w:p>
@@ -6777,14 +6409,12 @@
       <w:pPr>
         <w:pStyle w:val="Qualiti-Ttulo2"/>
       </w:pPr>
-      <w:bookmarkStart w:id="27" w:name="_Toc203191546"/>
-      <w:proofErr w:type="spellStart"/>
+      <w:bookmarkStart w:id="26" w:name="_Toc203191546"/>
       <w:r>
         <w:lastRenderedPageBreak/>
         <w:t>Exemplos</w:t>
       </w:r>
-      <w:bookmarkEnd w:id="27"/>
-      <w:proofErr w:type="spellEnd"/>
+      <w:bookmarkEnd w:id="26"/>
     </w:p>
     <w:p>
       <w:pPr>
@@ -6806,7 +6436,6 @@
         <w:ind w:firstLine="709"/>
         <w:jc w:val="both"/>
       </w:pPr>
-      <w:proofErr w:type="spellStart"/>
       <w:r>
         <w:t>STP</w:t>
       </w:r>
@@ -6819,7 +6448,6 @@
       <w:r>
         <w:t>Turma</w:t>
       </w:r>
-      <w:proofErr w:type="spellEnd"/>
       <w:r>
         <w:t xml:space="preserve">                 </w:t>
       </w:r>
@@ -6832,13 +6460,8 @@
       <w:r>
         <w:t xml:space="preserve">– </w:t>
       </w:r>
-      <w:proofErr w:type="spellStart"/>
-      <w:r>
-        <w:t>Stored</w:t>
-      </w:r>
-      <w:proofErr w:type="spellEnd"/>
-      <w:r>
-        <w:t xml:space="preserve"> Procedure para </w:t>
+      <w:r>
+        <w:t xml:space="preserve">Stored Procedure para </w:t>
       </w:r>
       <w:r>
         <w:t>inserção</w:t>
@@ -6855,35 +6478,26 @@
         <w:ind w:firstLine="709"/>
         <w:jc w:val="both"/>
       </w:pPr>
-      <w:proofErr w:type="spellStart"/>
       <w:r>
         <w:t>STP_UPD_</w:t>
       </w:r>
-      <w:proofErr w:type="gramStart"/>
       <w:r>
         <w:t>Aluno</w:t>
       </w:r>
-      <w:proofErr w:type="spellEnd"/>
       <w:r>
         <w:t xml:space="preserve">  </w:t>
       </w:r>
       <w:r>
         <w:tab/>
       </w:r>
-      <w:proofErr w:type="gramEnd"/>
       <w:r>
         <w:tab/>
       </w:r>
       <w:r>
         <w:t xml:space="preserve">– </w:t>
       </w:r>
-      <w:proofErr w:type="spellStart"/>
-      <w:r>
-        <w:t>Stored</w:t>
-      </w:r>
-      <w:proofErr w:type="spellEnd"/>
-      <w:r>
-        <w:t xml:space="preserve"> Procedure para atualização d</w:t>
+      <w:r>
+        <w:t>Stored Procedure para atualização d</w:t>
       </w:r>
       <w:r>
         <w:t>e</w:t>
@@ -6900,14 +6514,12 @@
         <w:ind w:firstLine="709"/>
         <w:jc w:val="both"/>
       </w:pPr>
-      <w:proofErr w:type="spellStart"/>
       <w:r>
         <w:t>STP_SLC_</w:t>
       </w:r>
       <w:r>
         <w:t>Periodo</w:t>
       </w:r>
-      <w:proofErr w:type="spellEnd"/>
       <w:r>
         <w:tab/>
       </w:r>
@@ -6917,13 +6529,8 @@
       <w:r>
         <w:t xml:space="preserve">– </w:t>
       </w:r>
-      <w:proofErr w:type="spellStart"/>
-      <w:r>
-        <w:t>Stored</w:t>
-      </w:r>
-      <w:proofErr w:type="spellEnd"/>
-      <w:r>
-        <w:t xml:space="preserve"> Procedure para consulta do </w:t>
+      <w:r>
+        <w:t xml:space="preserve">Stored Procedure para consulta do </w:t>
       </w:r>
       <w:r>
         <w:t>Período</w:t>
@@ -6958,11 +6565,11 @@
         </w:pBdr>
         <w:shd w:val="clear" w:color="auto" w:fill="E6E6E6"/>
       </w:pPr>
-      <w:bookmarkStart w:id="28" w:name="_Toc203191547"/>
+      <w:bookmarkStart w:id="27" w:name="_Toc203191547"/>
       <w:r>
         <w:t>TRIGGER</w:t>
       </w:r>
-      <w:bookmarkEnd w:id="28"/>
+      <w:bookmarkEnd w:id="27"/>
     </w:p>
     <w:p>
       <w:pPr>
@@ -6976,21 +6583,11 @@
       <w:pPr>
         <w:pStyle w:val="Qualiti-Ttulo2"/>
       </w:pPr>
-      <w:bookmarkStart w:id="29" w:name="_Toc203191548"/>
-      <w:proofErr w:type="spellStart"/>
-      <w:r>
-        <w:t>Regra</w:t>
-      </w:r>
-      <w:proofErr w:type="spellEnd"/>
-      <w:r>
-        <w:t xml:space="preserve"> </w:t>
-      </w:r>
-      <w:proofErr w:type="spellStart"/>
-      <w:r>
-        <w:t>Geral</w:t>
-      </w:r>
-      <w:bookmarkEnd w:id="29"/>
-      <w:proofErr w:type="spellEnd"/>
+      <w:bookmarkStart w:id="28" w:name="_Toc203191548"/>
+      <w:r>
+        <w:t>Regra Geral</w:t>
+      </w:r>
+      <w:bookmarkEnd w:id="28"/>
     </w:p>
     <w:p>
       <w:pPr>
@@ -7025,14 +6622,14 @@
           <w:lang w:val="pt-BR"/>
         </w:rPr>
       </w:pPr>
-      <w:bookmarkStart w:id="30" w:name="_Toc203191549"/>
+      <w:bookmarkStart w:id="29" w:name="_Toc203191549"/>
       <w:r>
         <w:rPr>
           <w:lang w:val="pt-BR"/>
         </w:rPr>
         <w:t>Sintaxe</w:t>
       </w:r>
-      <w:bookmarkEnd w:id="30"/>
+      <w:bookmarkEnd w:id="29"/>
     </w:p>
     <w:p>
       <w:pPr>
@@ -7057,38 +6654,20 @@
         <w:jc w:val="both"/>
       </w:pPr>
       <w:r>
+        <w:t>TRG_{INS|DEL|UPD|SLC}_</w:t>
+      </w:r>
+      <w:r>
+        <w:t xml:space="preserve">{[A..Z][a..z]} → </w:t>
+      </w:r>
+      <w:r>
         <w:t>TRG</w:t>
       </w:r>
-      <w:proofErr w:type="gramStart"/>
-      <w:r>
-        <w:t>_{</w:t>
-      </w:r>
-      <w:proofErr w:type="gramEnd"/>
-      <w:r>
-        <w:t>INS|DEL|UPD|SLC}_</w:t>
-      </w:r>
-      <w:r>
-        <w:t>{[A..Z][</w:t>
-      </w:r>
-      <w:proofErr w:type="spellStart"/>
-      <w:r>
-        <w:t>a..z</w:t>
-      </w:r>
-      <w:proofErr w:type="spellEnd"/>
-      <w:r>
-        <w:t xml:space="preserve">]} → </w:t>
-      </w:r>
-      <w:proofErr w:type="spellStart"/>
-      <w:r>
-        <w:t>TRG</w:t>
-      </w:r>
       <w:r>
         <w:t>_</w:t>
       </w:r>
       <w:r>
         <w:t>XXX_Xxxxx</w:t>
       </w:r>
-      <w:proofErr w:type="spellEnd"/>
       <w:r>
         <w:t>, onde:</w:t>
       </w:r>
@@ -7116,21 +6695,8 @@
         <w:ind w:firstLine="709"/>
         <w:jc w:val="both"/>
       </w:pPr>
-      <w:proofErr w:type="spellStart"/>
-      <w:r>
-        <w:t>Xxxxx</w:t>
-      </w:r>
-      <w:proofErr w:type="spellEnd"/>
-      <w:r>
-        <w:t xml:space="preserve"> – indica o nome da </w:t>
-      </w:r>
-      <w:proofErr w:type="spellStart"/>
-      <w:r>
-        <w:t>Stored</w:t>
-      </w:r>
-      <w:proofErr w:type="spellEnd"/>
-      <w:r>
-        <w:t xml:space="preserve"> Procedure no banco de dados. </w:t>
+      <w:r>
+        <w:t xml:space="preserve">Xxxxx – indica o nome da Stored Procedure no banco de dados. </w:t>
       </w:r>
     </w:p>
     <w:p>
@@ -7249,15 +6815,7 @@
         <w:jc w:val="both"/>
       </w:pPr>
       <w:r>
-        <w:t xml:space="preserve">Evitar </w:t>
-      </w:r>
-      <w:proofErr w:type="spellStart"/>
-      <w:r>
-        <w:t>aninhamento</w:t>
-      </w:r>
-      <w:proofErr w:type="spellEnd"/>
-      <w:r>
-        <w:t xml:space="preserve"> excessivo de comandos, o que dificulta a manutenção do código.</w:t>
+        <w:t>Evitar aninhamento excessivo de comandos, o que dificulta a manutenção do código.</w:t>
       </w:r>
     </w:p>
     <w:p>
@@ -7270,13 +6828,11 @@
       <w:pPr>
         <w:pStyle w:val="Qualiti-Ttulo2"/>
       </w:pPr>
-      <w:bookmarkStart w:id="31" w:name="_Toc203191550"/>
-      <w:proofErr w:type="spellStart"/>
+      <w:bookmarkStart w:id="30" w:name="_Toc203191550"/>
       <w:r>
         <w:t>Exemplos</w:t>
       </w:r>
-      <w:bookmarkEnd w:id="31"/>
-      <w:proofErr w:type="spellEnd"/>
+      <w:bookmarkEnd w:id="30"/>
     </w:p>
     <w:p>
       <w:pPr>
@@ -7298,27 +6854,20 @@
         <w:ind w:firstLine="709"/>
         <w:jc w:val="both"/>
       </w:pPr>
-      <w:proofErr w:type="spellStart"/>
       <w:r>
         <w:t>TRG_DEL_</w:t>
       </w:r>
       <w:r>
         <w:t>Aluno</w:t>
       </w:r>
-      <w:proofErr w:type="spellEnd"/>
       <w:r>
         <w:t xml:space="preserve">              </w:t>
       </w:r>
-      <w:proofErr w:type="gramStart"/>
       <w:r>
         <w:tab/>
       </w:r>
       <w:r>
-        <w:t xml:space="preserve">  –</w:t>
-      </w:r>
-      <w:proofErr w:type="gramEnd"/>
-      <w:r>
-        <w:t xml:space="preserve"> Trigger para excluir dados de </w:t>
+        <w:t xml:space="preserve">  – Trigger para excluir dados de </w:t>
       </w:r>
       <w:r>
         <w:t>Aluno</w:t>
@@ -7332,14 +6881,12 @@
         <w:ind w:firstLine="709"/>
         <w:jc w:val="both"/>
       </w:pPr>
-      <w:proofErr w:type="spellStart"/>
       <w:r>
         <w:t>TRG_UPD_</w:t>
       </w:r>
       <w:r>
         <w:t>Turma</w:t>
       </w:r>
-      <w:proofErr w:type="spellEnd"/>
       <w:r>
         <w:tab/>
       </w:r>
@@ -7361,7 +6908,6 @@
         <w:ind w:firstLine="709"/>
         <w:jc w:val="both"/>
       </w:pPr>
-      <w:proofErr w:type="spellStart"/>
       <w:r>
         <w:t>TRG</w:t>
       </w:r>
@@ -7371,7 +6917,6 @@
       <w:r>
         <w:t>Professor</w:t>
       </w:r>
-      <w:proofErr w:type="spellEnd"/>
       <w:r>
         <w:tab/>
       </w:r>
@@ -7423,11 +6968,11 @@
         </w:pBdr>
         <w:shd w:val="clear" w:color="auto" w:fill="E6E6E6"/>
       </w:pPr>
-      <w:bookmarkStart w:id="32" w:name="_Toc203191551"/>
+      <w:bookmarkStart w:id="31" w:name="_Toc203191551"/>
       <w:r>
         <w:t>CHECK</w:t>
       </w:r>
-      <w:bookmarkEnd w:id="32"/>
+      <w:bookmarkEnd w:id="31"/>
     </w:p>
     <w:p>
       <w:pPr>
@@ -7441,21 +6986,11 @@
       <w:pPr>
         <w:pStyle w:val="Qualiti-Ttulo2"/>
       </w:pPr>
-      <w:bookmarkStart w:id="33" w:name="_Toc203191552"/>
-      <w:proofErr w:type="spellStart"/>
-      <w:r>
-        <w:t>Regra</w:t>
-      </w:r>
-      <w:proofErr w:type="spellEnd"/>
-      <w:r>
-        <w:t xml:space="preserve"> </w:t>
-      </w:r>
-      <w:proofErr w:type="spellStart"/>
-      <w:r>
-        <w:t>Geral</w:t>
-      </w:r>
-      <w:bookmarkEnd w:id="33"/>
-      <w:proofErr w:type="spellEnd"/>
+      <w:bookmarkStart w:id="32" w:name="_Toc203191552"/>
+      <w:r>
+        <w:t>Regra Geral</w:t>
+      </w:r>
+      <w:bookmarkEnd w:id="32"/>
     </w:p>
     <w:p>
       <w:pPr>
@@ -7468,15 +7003,7 @@
         <w:jc w:val="both"/>
       </w:pPr>
       <w:r>
-        <w:t xml:space="preserve">Especifica que uma condição deve ser atendida por cada </w:t>
-      </w:r>
-      <w:proofErr w:type="spellStart"/>
-      <w:r>
-        <w:t>tupla</w:t>
-      </w:r>
-      <w:proofErr w:type="spellEnd"/>
-      <w:r>
-        <w:t xml:space="preserve"> da tabela.</w:t>
+        <w:t>Especifica que uma condição deve ser atendida por cada tupla da tabela.</w:t>
       </w:r>
     </w:p>
     <w:p>
@@ -7498,7 +7025,7 @@
           <w:lang w:val="pt-BR"/>
         </w:rPr>
       </w:pPr>
-      <w:bookmarkStart w:id="34" w:name="_Toc203191553"/>
+      <w:bookmarkStart w:id="33" w:name="_Toc203191553"/>
       <w:r>
         <w:rPr>
           <w:lang w:val="pt-BR"/>
@@ -7506,7 +7033,7 @@
         <w:lastRenderedPageBreak/>
         <w:t>Sintaxe</w:t>
       </w:r>
-      <w:bookmarkEnd w:id="34"/>
+      <w:bookmarkEnd w:id="33"/>
     </w:p>
     <w:p>
       <w:pPr>
@@ -7533,43 +7060,21 @@
       <w:r>
         <w:t>CHK</w:t>
       </w:r>
-      <w:proofErr w:type="gramStart"/>
       <w:r>
         <w:t>_</w:t>
       </w:r>
       <w:r>
-        <w:t>{</w:t>
-      </w:r>
-      <w:proofErr w:type="gramEnd"/>
-      <w:r>
-        <w:t>[A..Z][</w:t>
-      </w:r>
-      <w:proofErr w:type="spellStart"/>
-      <w:r>
-        <w:t>a..z</w:t>
-      </w:r>
-      <w:proofErr w:type="spellEnd"/>
-      <w:r>
-        <w:t>]}</w:t>
+        <w:t>{[A..Z][a..z]}</w:t>
       </w:r>
       <w:r>
         <w:t>_</w:t>
       </w:r>
       <w:r>
-        <w:t>{[A..Z][</w:t>
-      </w:r>
-      <w:proofErr w:type="spellStart"/>
-      <w:r>
-        <w:t>a..z</w:t>
-      </w:r>
-      <w:proofErr w:type="spellEnd"/>
-      <w:r>
-        <w:t>]}</w:t>
+        <w:t>{[A..Z][a..z]}</w:t>
       </w:r>
       <w:r>
         <w:t xml:space="preserve"> → </w:t>
       </w:r>
-      <w:proofErr w:type="spellStart"/>
       <w:r>
         <w:t>CHK</w:t>
       </w:r>
@@ -7585,7 +7090,6 @@
       <w:r>
         <w:t>_Xxxxx</w:t>
       </w:r>
-      <w:proofErr w:type="spellEnd"/>
       <w:r>
         <w:t>, onde:</w:t>
       </w:r>
@@ -7604,27 +7108,17 @@
         <w:ind w:firstLine="709"/>
         <w:jc w:val="both"/>
       </w:pPr>
-      <w:proofErr w:type="spellStart"/>
       <w:r>
         <w:t>Xxxxx</w:t>
       </w:r>
       <w:r>
         <w:t>_Xxxxx</w:t>
       </w:r>
-      <w:proofErr w:type="spellEnd"/>
       <w:r>
         <w:t xml:space="preserve"> – indica o nome da </w:t>
       </w:r>
       <w:r>
-        <w:t xml:space="preserve">tabela seguido pelo nome da coluna onde haverá o </w:t>
-      </w:r>
-      <w:proofErr w:type="spellStart"/>
-      <w:r>
-        <w:t>check</w:t>
-      </w:r>
-      <w:proofErr w:type="spellEnd"/>
-      <w:r>
-        <w:t>.</w:t>
+        <w:t>tabela seguido pelo nome da coluna onde haverá o check.</w:t>
       </w:r>
     </w:p>
     <w:p>
@@ -7705,13 +7199,11 @@
       <w:pPr>
         <w:pStyle w:val="Qualiti-Ttulo2"/>
       </w:pPr>
-      <w:bookmarkStart w:id="35" w:name="_Toc203191554"/>
-      <w:proofErr w:type="spellStart"/>
+      <w:bookmarkStart w:id="34" w:name="_Toc203191554"/>
       <w:r>
         <w:t>Exemplos</w:t>
       </w:r>
-      <w:bookmarkEnd w:id="35"/>
-      <w:proofErr w:type="spellEnd"/>
+      <w:bookmarkEnd w:id="34"/>
     </w:p>
     <w:p>
       <w:pPr>
@@ -7733,7 +7225,6 @@
         <w:ind w:firstLine="709"/>
         <w:jc w:val="both"/>
       </w:pPr>
-      <w:proofErr w:type="spellStart"/>
       <w:r>
         <w:t>CHK</w:t>
       </w:r>
@@ -7749,17 +7240,11 @@
       <w:r>
         <w:t>Cpf</w:t>
       </w:r>
-      <w:proofErr w:type="spellEnd"/>
       <w:r>
         <w:t xml:space="preserve">                 – </w:t>
       </w:r>
-      <w:proofErr w:type="spellStart"/>
-      <w:r>
-        <w:t>Check</w:t>
-      </w:r>
-      <w:proofErr w:type="spellEnd"/>
-      <w:r>
-        <w:t xml:space="preserve"> no campo CPF da tabela </w:t>
+      <w:r>
+        <w:t xml:space="preserve">Check no campo CPF da tabela </w:t>
       </w:r>
       <w:r>
         <w:t>Aluno</w:t>
@@ -7773,7 +7258,6 @@
         <w:ind w:firstLine="709"/>
         <w:jc w:val="both"/>
       </w:pPr>
-      <w:proofErr w:type="spellStart"/>
       <w:r>
         <w:t>CHK</w:t>
       </w:r>
@@ -7781,22 +7265,13 @@
         <w:t>_</w:t>
       </w:r>
       <w:r>
-        <w:t>Cliente_Sexo</w:t>
-      </w:r>
-      <w:proofErr w:type="spellEnd"/>
-      <w:r>
-        <w:t xml:space="preserve">         </w:t>
+        <w:t xml:space="preserve">Cliente_Sexo         </w:t>
       </w:r>
       <w:r>
         <w:t xml:space="preserve">     – </w:t>
       </w:r>
-      <w:proofErr w:type="spellStart"/>
-      <w:r>
-        <w:t>Check</w:t>
-      </w:r>
-      <w:proofErr w:type="spellEnd"/>
-      <w:r>
-        <w:t xml:space="preserve"> no campo sexo da tabela </w:t>
+      <w:r>
+        <w:t xml:space="preserve">Check no campo sexo da tabela </w:t>
       </w:r>
       <w:r>
         <w:t>Aluno</w:t>
@@ -7834,11 +7309,11 @@
         </w:pBdr>
         <w:shd w:val="clear" w:color="auto" w:fill="E6E6E6"/>
       </w:pPr>
-      <w:bookmarkStart w:id="36" w:name="_Toc203191555"/>
+      <w:bookmarkStart w:id="35" w:name="_Toc203191555"/>
       <w:r>
         <w:t>SEQUENCE</w:t>
       </w:r>
-      <w:bookmarkEnd w:id="36"/>
+      <w:bookmarkEnd w:id="35"/>
     </w:p>
     <w:p>
       <w:pPr>
@@ -7852,72 +7327,30 @@
       <w:pPr>
         <w:pStyle w:val="Qualiti-Ttulo2"/>
       </w:pPr>
-      <w:bookmarkStart w:id="37" w:name="_Toc203191556"/>
-      <w:proofErr w:type="spellStart"/>
-      <w:r>
-        <w:t>Regra</w:t>
-      </w:r>
-      <w:proofErr w:type="spellEnd"/>
+      <w:bookmarkStart w:id="36" w:name="_Toc203191556"/>
+      <w:r>
+        <w:t>Regra Geral</w:t>
+      </w:r>
+      <w:bookmarkEnd w:id="36"/>
+    </w:p>
+    <w:p>
+      <w:pPr>
+        <w:pStyle w:val="EstiloJustificadoPrimeiralinha15cm"/>
+      </w:pPr>
+    </w:p>
+    <w:p>
+      <w:pPr>
+        <w:ind w:firstLine="709"/>
+        <w:jc w:val="both"/>
+      </w:pPr>
+      <w:r>
+        <w:t>Uma sequence é um objeto do banco de dados criado pelo usuário, que pode ser compartilhado por vários usuários para gerar números seqüenciais inteiros exclusivos. Normalmente, as sequences são utilizadas para criar um valor de PRIMARY KEY, que deve ser exclusivo para cada linha.</w:t>
+      </w:r>
       <w:r>
         <w:t xml:space="preserve"> </w:t>
       </w:r>
-      <w:proofErr w:type="spellStart"/>
-      <w:r>
-        <w:t>Geral</w:t>
-      </w:r>
-      <w:bookmarkEnd w:id="37"/>
-      <w:proofErr w:type="spellEnd"/>
-    </w:p>
-    <w:p>
-      <w:pPr>
-        <w:pStyle w:val="EstiloJustificadoPrimeiralinha15cm"/>
-      </w:pPr>
-    </w:p>
-    <w:p>
-      <w:pPr>
-        <w:ind w:firstLine="709"/>
-        <w:jc w:val="both"/>
-      </w:pPr>
-      <w:r>
-        <w:t xml:space="preserve">Uma </w:t>
-      </w:r>
-      <w:proofErr w:type="spellStart"/>
-      <w:r>
-        <w:t>sequence</w:t>
-      </w:r>
-      <w:proofErr w:type="spellEnd"/>
-      <w:r>
-        <w:t xml:space="preserve"> é um objeto do banco de dados criado pelo usuário, que pode ser compartilhado por vários usuários para gerar números seqüenciais inteiros exclusivos. Normalmente, as </w:t>
-      </w:r>
-      <w:proofErr w:type="spellStart"/>
-      <w:r>
-        <w:t>sequences</w:t>
-      </w:r>
-      <w:proofErr w:type="spellEnd"/>
-      <w:r>
-        <w:t xml:space="preserve"> são utilizadas para criar um valor de PRIMARY KEY, que deve ser exclusivo para cada linha.</w:t>
-      </w:r>
-      <w:r>
-        <w:t xml:space="preserve"> </w:t>
-      </w:r>
-      <w:r>
-        <w:t xml:space="preserve">Os números da </w:t>
-      </w:r>
-      <w:proofErr w:type="spellStart"/>
-      <w:r>
-        <w:t>sequence</w:t>
-      </w:r>
-      <w:proofErr w:type="spellEnd"/>
-      <w:r>
-        <w:t xml:space="preserve"> são armazenados e gerados de modo independente das tabelas. Portanto, a mesma </w:t>
-      </w:r>
-      <w:proofErr w:type="spellStart"/>
-      <w:r>
-        <w:t>sequence</w:t>
-      </w:r>
-      <w:proofErr w:type="spellEnd"/>
-      <w:r>
-        <w:t xml:space="preserve"> pode ser usada para várias tabelas.</w:t>
+      <w:r>
+        <w:t>Os números da sequence são armazenados e gerados de modo independente das tabelas. Portanto, a mesma sequence pode ser usada para várias tabelas.</w:t>
       </w:r>
     </w:p>
     <w:p>
@@ -7933,14 +7366,14 @@
           <w:lang w:val="pt-BR"/>
         </w:rPr>
       </w:pPr>
-      <w:bookmarkStart w:id="38" w:name="_Toc203191557"/>
+      <w:bookmarkStart w:id="37" w:name="_Toc203191557"/>
       <w:r>
         <w:rPr>
           <w:lang w:val="pt-BR"/>
         </w:rPr>
         <w:t>Sintaxe</w:t>
       </w:r>
-      <w:bookmarkEnd w:id="38"/>
+      <w:bookmarkEnd w:id="37"/>
     </w:p>
     <w:p>
       <w:pPr>
@@ -7965,38 +7398,20 @@
         <w:jc w:val="both"/>
       </w:pPr>
       <w:r>
+        <w:t>SQC_</w:t>
+      </w:r>
+      <w:r>
+        <w:t xml:space="preserve">{[A..Z][a..z]} → </w:t>
+      </w:r>
+      <w:r>
         <w:t>SQC</w:t>
       </w:r>
-      <w:proofErr w:type="gramStart"/>
       <w:r>
         <w:t>_</w:t>
       </w:r>
       <w:r>
-        <w:t>{</w:t>
-      </w:r>
-      <w:proofErr w:type="gramEnd"/>
-      <w:r>
-        <w:t>[A..Z][</w:t>
-      </w:r>
-      <w:proofErr w:type="spellStart"/>
-      <w:r>
-        <w:t>a..z</w:t>
-      </w:r>
-      <w:proofErr w:type="spellEnd"/>
-      <w:r>
-        <w:t xml:space="preserve">]} → </w:t>
-      </w:r>
-      <w:proofErr w:type="spellStart"/>
-      <w:r>
-        <w:t>SQC</w:t>
-      </w:r>
-      <w:r>
-        <w:t>_</w:t>
-      </w:r>
-      <w:r>
         <w:t>Xxxxx</w:t>
       </w:r>
-      <w:proofErr w:type="spellEnd"/>
       <w:r>
         <w:t>, onde:</w:t>
       </w:r>
@@ -8015,24 +7430,11 @@
         <w:ind w:firstLine="709"/>
         <w:jc w:val="both"/>
       </w:pPr>
-      <w:proofErr w:type="spellStart"/>
-      <w:r>
-        <w:t>Xxxxx</w:t>
-      </w:r>
-      <w:proofErr w:type="spellEnd"/>
-      <w:r>
-        <w:t xml:space="preserve"> – indica o nome d</w:t>
-      </w:r>
-      <w:r>
-        <w:t xml:space="preserve">o campo que utilizará a </w:t>
-      </w:r>
-      <w:proofErr w:type="spellStart"/>
-      <w:r>
-        <w:t>Sequence</w:t>
-      </w:r>
-      <w:proofErr w:type="spellEnd"/>
-      <w:r>
-        <w:t>.</w:t>
+      <w:r>
+        <w:t>Xxxxx – indica o nome d</w:t>
+      </w:r>
+      <w:r>
+        <w:t>o campo que utilizará a Sequence.</w:t>
       </w:r>
     </w:p>
     <w:p>
@@ -8113,13 +7515,11 @@
       <w:pPr>
         <w:pStyle w:val="Qualiti-Ttulo2"/>
       </w:pPr>
-      <w:bookmarkStart w:id="39" w:name="_Toc203191558"/>
-      <w:proofErr w:type="spellStart"/>
+      <w:bookmarkStart w:id="38" w:name="_Toc203191558"/>
       <w:r>
         <w:t>Exemplos</w:t>
       </w:r>
-      <w:bookmarkEnd w:id="39"/>
-      <w:proofErr w:type="spellEnd"/>
+      <w:bookmarkEnd w:id="38"/>
     </w:p>
     <w:p>
       <w:pPr>
@@ -8141,7 +7541,6 @@
         <w:ind w:firstLine="709"/>
         <w:jc w:val="both"/>
       </w:pPr>
-      <w:proofErr w:type="spellStart"/>
       <w:r>
         <w:t>SQC</w:t>
       </w:r>
@@ -8149,52 +7548,31 @@
         <w:t>_</w:t>
       </w:r>
       <w:r>
-        <w:t>Inscricao</w:t>
-      </w:r>
-      <w:proofErr w:type="spellEnd"/>
-      <w:r>
-        <w:t xml:space="preserve">           </w:t>
+        <w:t xml:space="preserve">Inscricao           </w:t>
       </w:r>
       <w:r>
         <w:t xml:space="preserve">– </w:t>
       </w:r>
-      <w:proofErr w:type="spellStart"/>
-      <w:r>
-        <w:t>Sequence</w:t>
-      </w:r>
-      <w:proofErr w:type="spellEnd"/>
-      <w:r>
-        <w:t xml:space="preserve"> para o campo </w:t>
-      </w:r>
-      <w:proofErr w:type="spellStart"/>
-      <w:r>
-        <w:t>incrição</w:t>
-      </w:r>
-      <w:proofErr w:type="spellEnd"/>
+      <w:r>
+        <w:t>Sequence para o campo incrição</w:t>
+      </w:r>
     </w:p>
     <w:p>
       <w:pPr>
         <w:ind w:firstLine="709"/>
         <w:jc w:val="both"/>
       </w:pPr>
-      <w:proofErr w:type="spellStart"/>
       <w:r>
         <w:t>SQC_</w:t>
       </w:r>
       <w:r>
         <w:t>Solicitacao</w:t>
       </w:r>
-      <w:proofErr w:type="spellEnd"/>
       <w:r>
         <w:t xml:space="preserve">        – </w:t>
       </w:r>
-      <w:proofErr w:type="spellStart"/>
-      <w:r>
-        <w:t>Sequence</w:t>
-      </w:r>
-      <w:proofErr w:type="spellEnd"/>
-      <w:r>
-        <w:t xml:space="preserve"> para o campo</w:t>
+      <w:r>
+        <w:t>Sequence para o campo</w:t>
       </w:r>
       <w:r>
         <w:t xml:space="preserve"> solicitação.</w:t>
@@ -8219,7 +7597,7 @@
 </file>
 
 <file path=word/endnotes.xml><?xml version="1.0" encoding="utf-8"?>
-<w:endnotes xmlns:wpc="http://schemas.microsoft.com/office/word/2010/wordprocessingCanvas" xmlns:cx="http://schemas.microsoft.com/office/drawing/2014/chartex" xmlns:mc="http://schemas.openxmlformats.org/markup-compatibility/2006" xmlns:o="urn:schemas-microsoft-com:office:office" xmlns:r="http://schemas.openxmlformats.org/officeDocument/2006/relationships" xmlns:m="http://schemas.openxmlformats.org/officeDocument/2006/math" xmlns:v="urn:schemas-microsoft-com:vml" xmlns:wp14="http://schemas.microsoft.com/office/word/2010/wordprocessingDrawing" xmlns:wp="http://schemas.openxmlformats.org/drawingml/2006/wordprocessingDrawing" xmlns:w10="urn:schemas-microsoft-com:office:word" xmlns:w="http://schemas.openxmlformats.org/wordprocessingml/2006/main" xmlns:w14="http://schemas.microsoft.com/office/word/2010/wordml" xmlns:w15="http://schemas.microsoft.com/office/word/2012/wordml" xmlns:w16se="http://schemas.microsoft.com/office/word/2015/wordml/symex" xmlns:wpg="http://schemas.microsoft.com/office/word/2010/wordprocessingGroup" xmlns:wpi="http://schemas.microsoft.com/office/word/2010/wordprocessingInk" xmlns:wne="http://schemas.microsoft.com/office/word/2006/wordml" xmlns:wps="http://schemas.microsoft.com/office/word/2010/wordprocessingShape" mc:Ignorable="w14 w15 w16se wp14">
+<w:endnotes xmlns:wpc="http://schemas.microsoft.com/office/word/2010/wordprocessingCanvas" xmlns:cx="http://schemas.microsoft.com/office/drawing/2014/chartex" xmlns:cx1="http://schemas.microsoft.com/office/drawing/2015/9/8/chartex" xmlns:cx2="http://schemas.microsoft.com/office/drawing/2015/10/21/chartex" xmlns:cx3="http://schemas.microsoft.com/office/drawing/2016/5/9/chartex" xmlns:cx4="http://schemas.microsoft.com/office/drawing/2016/5/10/chartex" xmlns:cx5="http://schemas.microsoft.com/office/drawing/2016/5/11/chartex" xmlns:cx6="http://schemas.microsoft.com/office/drawing/2016/5/12/chartex" xmlns:cx7="http://schemas.microsoft.com/office/drawing/2016/5/13/chartex" xmlns:cx8="http://schemas.microsoft.com/office/drawing/2016/5/14/chartex" xmlns:mc="http://schemas.openxmlformats.org/markup-compatibility/2006" xmlns:aink="http://schemas.microsoft.com/office/drawing/2016/ink" xmlns:am3d="http://schemas.microsoft.com/office/drawing/2017/model3d" xmlns:o="urn:schemas-microsoft-com:office:office" xmlns:oel="http://schemas.microsoft.com/office/2019/extlst" xmlns:r="http://schemas.openxmlformats.org/officeDocument/2006/relationships" xmlns:m="http://schemas.openxmlformats.org/officeDocument/2006/math" xmlns:v="urn:schemas-microsoft-com:vml" xmlns:wp14="http://schemas.microsoft.com/office/word/2010/wordprocessingDrawing" xmlns:wp="http://schemas.openxmlformats.org/drawingml/2006/wordprocessingDrawing" xmlns:w10="urn:schemas-microsoft-com:office:word" xmlns:w="http://schemas.openxmlformats.org/wordprocessingml/2006/main" xmlns:w14="http://schemas.microsoft.com/office/word/2010/wordml" xmlns:w15="http://schemas.microsoft.com/office/word/2012/wordml" xmlns:w16cex="http://schemas.microsoft.com/office/word/2018/wordml/cex" xmlns:w16cid="http://schemas.microsoft.com/office/word/2016/wordml/cid" xmlns:w16="http://schemas.microsoft.com/office/word/2018/wordml" xmlns:w16sdtdh="http://schemas.microsoft.com/office/word/2020/wordml/sdtdatahash" xmlns:w16se="http://schemas.microsoft.com/office/word/2015/wordml/symex" xmlns:wpg="http://schemas.microsoft.com/office/word/2010/wordprocessingGroup" xmlns:wpi="http://schemas.microsoft.com/office/word/2010/wordprocessingInk" xmlns:wne="http://schemas.microsoft.com/office/word/2006/wordml" xmlns:wps="http://schemas.microsoft.com/office/word/2010/wordprocessingShape" mc:Ignorable="w14 w15 w16se w16cid w16 w16cex w16sdtdh wp14">
   <w:endnote w:type="separator" w:id="-1">
     <w:p>
       <w:r>
@@ -8238,7 +7616,7 @@
 </file>
 
 <file path=word/footnotes.xml><?xml version="1.0" encoding="utf-8"?>
-<w:footnotes xmlns:wpc="http://schemas.microsoft.com/office/word/2010/wordprocessingCanvas" xmlns:cx="http://schemas.microsoft.com/office/drawing/2014/chartex" xmlns:mc="http://schemas.openxmlformats.org/markup-compatibility/2006" xmlns:o="urn:schemas-microsoft-com:office:office" xmlns:r="http://schemas.openxmlformats.org/officeDocument/2006/relationships" xmlns:m="http://schemas.openxmlformats.org/officeDocument/2006/math" xmlns:v="urn:schemas-microsoft-com:vml" xmlns:wp14="http://schemas.microsoft.com/office/word/2010/wordprocessingDrawing" xmlns:wp="http://schemas.openxmlformats.org/drawingml/2006/wordprocessingDrawing" xmlns:w10="urn:schemas-microsoft-com:office:word" xmlns:w="http://schemas.openxmlformats.org/wordprocessingml/2006/main" xmlns:w14="http://schemas.microsoft.com/office/word/2010/wordml" xmlns:w15="http://schemas.microsoft.com/office/word/2012/wordml" xmlns:w16se="http://schemas.microsoft.com/office/word/2015/wordml/symex" xmlns:wpg="http://schemas.microsoft.com/office/word/2010/wordprocessingGroup" xmlns:wpi="http://schemas.microsoft.com/office/word/2010/wordprocessingInk" xmlns:wne="http://schemas.microsoft.com/office/word/2006/wordml" xmlns:wps="http://schemas.microsoft.com/office/word/2010/wordprocessingShape" mc:Ignorable="w14 w15 w16se wp14">
+<w:footnotes xmlns:wpc="http://schemas.microsoft.com/office/word/2010/wordprocessingCanvas" xmlns:cx="http://schemas.microsoft.com/office/drawing/2014/chartex" xmlns:cx1="http://schemas.microsoft.com/office/drawing/2015/9/8/chartex" xmlns:cx2="http://schemas.microsoft.com/office/drawing/2015/10/21/chartex" xmlns:cx3="http://schemas.microsoft.com/office/drawing/2016/5/9/chartex" xmlns:cx4="http://schemas.microsoft.com/office/drawing/2016/5/10/chartex" xmlns:cx5="http://schemas.microsoft.com/office/drawing/2016/5/11/chartex" xmlns:cx6="http://schemas.microsoft.com/office/drawing/2016/5/12/chartex" xmlns:cx7="http://schemas.microsoft.com/office/drawing/2016/5/13/chartex" xmlns:cx8="http://schemas.microsoft.com/office/drawing/2016/5/14/chartex" xmlns:mc="http://schemas.openxmlformats.org/markup-compatibility/2006" xmlns:aink="http://schemas.microsoft.com/office/drawing/2016/ink" xmlns:am3d="http://schemas.microsoft.com/office/drawing/2017/model3d" xmlns:o="urn:schemas-microsoft-com:office:office" xmlns:oel="http://schemas.microsoft.com/office/2019/extlst" xmlns:r="http://schemas.openxmlformats.org/officeDocument/2006/relationships" xmlns:m="http://schemas.openxmlformats.org/officeDocument/2006/math" xmlns:v="urn:schemas-microsoft-com:vml" xmlns:wp14="http://schemas.microsoft.com/office/word/2010/wordprocessingDrawing" xmlns:wp="http://schemas.openxmlformats.org/drawingml/2006/wordprocessingDrawing" xmlns:w10="urn:schemas-microsoft-com:office:word" xmlns:w="http://schemas.openxmlformats.org/wordprocessingml/2006/main" xmlns:w14="http://schemas.microsoft.com/office/word/2010/wordml" xmlns:w15="http://schemas.microsoft.com/office/word/2012/wordml" xmlns:w16cex="http://schemas.microsoft.com/office/word/2018/wordml/cex" xmlns:w16cid="http://schemas.microsoft.com/office/word/2016/wordml/cid" xmlns:w16="http://schemas.microsoft.com/office/word/2018/wordml" xmlns:w16sdtdh="http://schemas.microsoft.com/office/word/2020/wordml/sdtdatahash" xmlns:w16se="http://schemas.microsoft.com/office/word/2015/wordml/symex" xmlns:wpg="http://schemas.microsoft.com/office/word/2010/wordprocessingGroup" xmlns:wpi="http://schemas.microsoft.com/office/word/2010/wordprocessingInk" xmlns:wne="http://schemas.microsoft.com/office/word/2006/wordml" xmlns:wps="http://schemas.microsoft.com/office/word/2010/wordprocessingShape" mc:Ignorable="w14 w15 w16se w16cid w16 w16cex w16sdtdh wp14">
   <w:footnote w:type="separator" w:id="-1">
     <w:p>
       <w:r>
@@ -8257,7 +7635,7 @@
 </file>
 
 <file path=word/header1.xml><?xml version="1.0" encoding="utf-8"?>
-<w:hdr xmlns:wpc="http://schemas.microsoft.com/office/word/2010/wordprocessingCanvas" xmlns:cx="http://schemas.microsoft.com/office/drawing/2014/chartex" xmlns:mc="http://schemas.openxmlformats.org/markup-compatibility/2006" xmlns:o="urn:schemas-microsoft-com:office:office" xmlns:r="http://schemas.openxmlformats.org/officeDocument/2006/relationships" xmlns:m="http://schemas.openxmlformats.org/officeDocument/2006/math" xmlns:v="urn:schemas-microsoft-com:vml" xmlns:wp14="http://schemas.microsoft.com/office/word/2010/wordprocessingDrawing" xmlns:wp="http://schemas.openxmlformats.org/drawingml/2006/wordprocessingDrawing" xmlns:w10="urn:schemas-microsoft-com:office:word" xmlns:w="http://schemas.openxmlformats.org/wordprocessingml/2006/main" xmlns:w14="http://schemas.microsoft.com/office/word/2010/wordml" xmlns:w15="http://schemas.microsoft.com/office/word/2012/wordml" xmlns:w16se="http://schemas.microsoft.com/office/word/2015/wordml/symex" xmlns:wpg="http://schemas.microsoft.com/office/word/2010/wordprocessingGroup" xmlns:wpi="http://schemas.microsoft.com/office/word/2010/wordprocessingInk" xmlns:wne="http://schemas.microsoft.com/office/word/2006/wordml" xmlns:wps="http://schemas.microsoft.com/office/word/2010/wordprocessingShape" mc:Ignorable="w14 w15 w16se wp14">
+<w:hdr xmlns:wpc="http://schemas.microsoft.com/office/word/2010/wordprocessingCanvas" xmlns:cx="http://schemas.microsoft.com/office/drawing/2014/chartex" xmlns:cx1="http://schemas.microsoft.com/office/drawing/2015/9/8/chartex" xmlns:cx2="http://schemas.microsoft.com/office/drawing/2015/10/21/chartex" xmlns:cx3="http://schemas.microsoft.com/office/drawing/2016/5/9/chartex" xmlns:cx4="http://schemas.microsoft.com/office/drawing/2016/5/10/chartex" xmlns:cx5="http://schemas.microsoft.com/office/drawing/2016/5/11/chartex" xmlns:cx6="http://schemas.microsoft.com/office/drawing/2016/5/12/chartex" xmlns:cx7="http://schemas.microsoft.com/office/drawing/2016/5/13/chartex" xmlns:cx8="http://schemas.microsoft.com/office/drawing/2016/5/14/chartex" xmlns:mc="http://schemas.openxmlformats.org/markup-compatibility/2006" xmlns:aink="http://schemas.microsoft.com/office/drawing/2016/ink" xmlns:am3d="http://schemas.microsoft.com/office/drawing/2017/model3d" xmlns:o="urn:schemas-microsoft-com:office:office" xmlns:oel="http://schemas.microsoft.com/office/2019/extlst" xmlns:r="http://schemas.openxmlformats.org/officeDocument/2006/relationships" xmlns:m="http://schemas.openxmlformats.org/officeDocument/2006/math" xmlns:v="urn:schemas-microsoft-com:vml" xmlns:wp14="http://schemas.microsoft.com/office/word/2010/wordprocessingDrawing" xmlns:wp="http://schemas.openxmlformats.org/drawingml/2006/wordprocessingDrawing" xmlns:w10="urn:schemas-microsoft-com:office:word" xmlns:w="http://schemas.openxmlformats.org/wordprocessingml/2006/main" xmlns:w14="http://schemas.microsoft.com/office/word/2010/wordml" xmlns:w15="http://schemas.microsoft.com/office/word/2012/wordml" xmlns:w16cex="http://schemas.microsoft.com/office/word/2018/wordml/cex" xmlns:w16cid="http://schemas.microsoft.com/office/word/2016/wordml/cid" xmlns:w16="http://schemas.microsoft.com/office/word/2018/wordml" xmlns:w16sdtdh="http://schemas.microsoft.com/office/word/2020/wordml/sdtdatahash" xmlns:w16se="http://schemas.microsoft.com/office/word/2015/wordml/symex" xmlns:wpg="http://schemas.microsoft.com/office/word/2010/wordprocessingGroup" xmlns:wpi="http://schemas.microsoft.com/office/word/2010/wordprocessingInk" xmlns:wne="http://schemas.microsoft.com/office/word/2006/wordml" xmlns:wps="http://schemas.microsoft.com/office/word/2010/wordprocessingShape" mc:Ignorable="w14 w15 w16se w16cid w16 w16cex w16sdtdh wp14">
   <w:p/>
   <w:p>
     <w:pPr>
@@ -8277,7 +7655,7 @@
 </file>
 
 <file path=word/header2.xml><?xml version="1.0" encoding="utf-8"?>
-<w:hdr xmlns:wpc="http://schemas.microsoft.com/office/word/2010/wordprocessingCanvas" xmlns:cx="http://schemas.microsoft.com/office/drawing/2014/chartex" xmlns:mc="http://schemas.openxmlformats.org/markup-compatibility/2006" xmlns:o="urn:schemas-microsoft-com:office:office" xmlns:r="http://schemas.openxmlformats.org/officeDocument/2006/relationships" xmlns:m="http://schemas.openxmlformats.org/officeDocument/2006/math" xmlns:v="urn:schemas-microsoft-com:vml" xmlns:wp14="http://schemas.microsoft.com/office/word/2010/wordprocessingDrawing" xmlns:wp="http://schemas.openxmlformats.org/drawingml/2006/wordprocessingDrawing" xmlns:w10="urn:schemas-microsoft-com:office:word" xmlns:w="http://schemas.openxmlformats.org/wordprocessingml/2006/main" xmlns:w14="http://schemas.microsoft.com/office/word/2010/wordml" xmlns:w15="http://schemas.microsoft.com/office/word/2012/wordml" xmlns:w16se="http://schemas.microsoft.com/office/word/2015/wordml/symex" xmlns:wpg="http://schemas.microsoft.com/office/word/2010/wordprocessingGroup" xmlns:wpi="http://schemas.microsoft.com/office/word/2010/wordprocessingInk" xmlns:wne="http://schemas.microsoft.com/office/word/2006/wordml" xmlns:wps="http://schemas.microsoft.com/office/word/2010/wordprocessingShape" mc:Ignorable="w14 w15 w16se wp14">
+<w:hdr xmlns:wpc="http://schemas.microsoft.com/office/word/2010/wordprocessingCanvas" xmlns:cx="http://schemas.microsoft.com/office/drawing/2014/chartex" xmlns:cx1="http://schemas.microsoft.com/office/drawing/2015/9/8/chartex" xmlns:cx2="http://schemas.microsoft.com/office/drawing/2015/10/21/chartex" xmlns:cx3="http://schemas.microsoft.com/office/drawing/2016/5/9/chartex" xmlns:cx4="http://schemas.microsoft.com/office/drawing/2016/5/10/chartex" xmlns:cx5="http://schemas.microsoft.com/office/drawing/2016/5/11/chartex" xmlns:cx6="http://schemas.microsoft.com/office/drawing/2016/5/12/chartex" xmlns:cx7="http://schemas.microsoft.com/office/drawing/2016/5/13/chartex" xmlns:cx8="http://schemas.microsoft.com/office/drawing/2016/5/14/chartex" xmlns:mc="http://schemas.openxmlformats.org/markup-compatibility/2006" xmlns:aink="http://schemas.microsoft.com/office/drawing/2016/ink" xmlns:am3d="http://schemas.microsoft.com/office/drawing/2017/model3d" xmlns:o="urn:schemas-microsoft-com:office:office" xmlns:oel="http://schemas.microsoft.com/office/2019/extlst" xmlns:r="http://schemas.openxmlformats.org/officeDocument/2006/relationships" xmlns:m="http://schemas.openxmlformats.org/officeDocument/2006/math" xmlns:v="urn:schemas-microsoft-com:vml" xmlns:wp14="http://schemas.microsoft.com/office/word/2010/wordprocessingDrawing" xmlns:wp="http://schemas.openxmlformats.org/drawingml/2006/wordprocessingDrawing" xmlns:w10="urn:schemas-microsoft-com:office:word" xmlns:w="http://schemas.openxmlformats.org/wordprocessingml/2006/main" xmlns:w14="http://schemas.microsoft.com/office/word/2010/wordml" xmlns:w15="http://schemas.microsoft.com/office/word/2012/wordml" xmlns:w16cex="http://schemas.microsoft.com/office/word/2018/wordml/cex" xmlns:w16cid="http://schemas.microsoft.com/office/word/2016/wordml/cid" xmlns:w16="http://schemas.microsoft.com/office/word/2018/wordml" xmlns:w16sdtdh="http://schemas.microsoft.com/office/word/2020/wordml/sdtdatahash" xmlns:w16se="http://schemas.microsoft.com/office/word/2015/wordml/symex" xmlns:wpg="http://schemas.microsoft.com/office/word/2010/wordprocessingGroup" xmlns:wpi="http://schemas.microsoft.com/office/word/2010/wordprocessingInk" xmlns:wne="http://schemas.microsoft.com/office/word/2006/wordml" xmlns:wps="http://schemas.microsoft.com/office/word/2010/wordprocessingShape" mc:Ignorable="w14 w15 w16se w16cid w16 w16cex w16sdtdh wp14">
   <w:p>
     <w:pPr>
       <w:pStyle w:val="Cabealho"/>
@@ -8288,7 +7666,7 @@
 </file>
 
 <file path=word/numbering.xml><?xml version="1.0" encoding="utf-8"?>
-<w:numbering xmlns:wpc="http://schemas.microsoft.com/office/word/2010/wordprocessingCanvas" xmlns:cx="http://schemas.microsoft.com/office/drawing/2014/chartex" xmlns:mc="http://schemas.openxmlformats.org/markup-compatibility/2006" xmlns:o="urn:schemas-microsoft-com:office:office" xmlns:r="http://schemas.openxmlformats.org/officeDocument/2006/relationships" xmlns:m="http://schemas.openxmlformats.org/officeDocument/2006/math" xmlns:v="urn:schemas-microsoft-com:vml" xmlns:wp14="http://schemas.microsoft.com/office/word/2010/wordprocessingDrawing" xmlns:wp="http://schemas.openxmlformats.org/drawingml/2006/wordprocessingDrawing" xmlns:w10="urn:schemas-microsoft-com:office:word" xmlns:w="http://schemas.openxmlformats.org/wordprocessingml/2006/main" xmlns:w14="http://schemas.microsoft.com/office/word/2010/wordml" xmlns:w15="http://schemas.microsoft.com/office/word/2012/wordml" xmlns:w16se="http://schemas.microsoft.com/office/word/2015/wordml/symex" xmlns:wpg="http://schemas.microsoft.com/office/word/2010/wordprocessingGroup" xmlns:wpi="http://schemas.microsoft.com/office/word/2010/wordprocessingInk" xmlns:wne="http://schemas.microsoft.com/office/word/2006/wordml" xmlns:wps="http://schemas.microsoft.com/office/word/2010/wordprocessingShape" mc:Ignorable="w14 w15 w16se wp14">
+<w:numbering xmlns:wpc="http://schemas.microsoft.com/office/word/2010/wordprocessingCanvas" xmlns:cx="http://schemas.microsoft.com/office/drawing/2014/chartex" xmlns:cx1="http://schemas.microsoft.com/office/drawing/2015/9/8/chartex" xmlns:cx2="http://schemas.microsoft.com/office/drawing/2015/10/21/chartex" xmlns:cx3="http://schemas.microsoft.com/office/drawing/2016/5/9/chartex" xmlns:cx4="http://schemas.microsoft.com/office/drawing/2016/5/10/chartex" xmlns:cx5="http://schemas.microsoft.com/office/drawing/2016/5/11/chartex" xmlns:cx6="http://schemas.microsoft.com/office/drawing/2016/5/12/chartex" xmlns:cx7="http://schemas.microsoft.com/office/drawing/2016/5/13/chartex" xmlns:cx8="http://schemas.microsoft.com/office/drawing/2016/5/14/chartex" xmlns:mc="http://schemas.openxmlformats.org/markup-compatibility/2006" xmlns:aink="http://schemas.microsoft.com/office/drawing/2016/ink" xmlns:am3d="http://schemas.microsoft.com/office/drawing/2017/model3d" xmlns:o="urn:schemas-microsoft-com:office:office" xmlns:oel="http://schemas.microsoft.com/office/2019/extlst" xmlns:r="http://schemas.openxmlformats.org/officeDocument/2006/relationships" xmlns:m="http://schemas.openxmlformats.org/officeDocument/2006/math" xmlns:v="urn:schemas-microsoft-com:vml" xmlns:wp14="http://schemas.microsoft.com/office/word/2010/wordprocessingDrawing" xmlns:wp="http://schemas.openxmlformats.org/drawingml/2006/wordprocessingDrawing" xmlns:w10="urn:schemas-microsoft-com:office:word" xmlns:w="http://schemas.openxmlformats.org/wordprocessingml/2006/main" xmlns:w14="http://schemas.microsoft.com/office/word/2010/wordml" xmlns:w15="http://schemas.microsoft.com/office/word/2012/wordml" xmlns:w16cex="http://schemas.microsoft.com/office/word/2018/wordml/cex" xmlns:w16cid="http://schemas.microsoft.com/office/word/2016/wordml/cid" xmlns:w16="http://schemas.microsoft.com/office/word/2018/wordml" xmlns:w16sdtdh="http://schemas.microsoft.com/office/word/2020/wordml/sdtdatahash" xmlns:w16se="http://schemas.microsoft.com/office/word/2015/wordml/symex" xmlns:wpg="http://schemas.microsoft.com/office/word/2010/wordprocessingGroup" xmlns:wpi="http://schemas.microsoft.com/office/word/2010/wordprocessingInk" xmlns:wne="http://schemas.microsoft.com/office/word/2006/wordml" xmlns:wps="http://schemas.microsoft.com/office/word/2010/wordprocessingShape" mc:Ignorable="w14 w15 w16se w16cid w16 w16cex w16sdtdh wp14">
   <w:abstractNum w:abstractNumId="0" w15:restartNumberingAfterBreak="0">
     <w:nsid w:val="FFFFFF7E"/>
     <w:multiLevelType w:val="singleLevel"/>
@@ -11444,104 +10822,104 @@
       </w:pPr>
     </w:lvl>
   </w:abstractNum>
-  <w:num w:numId="1">
+  <w:num w:numId="1" w16cid:durableId="1545409809">
     <w:abstractNumId w:val="2"/>
   </w:num>
-  <w:num w:numId="2">
+  <w:num w:numId="2" w16cid:durableId="1521695824">
     <w:abstractNumId w:val="3"/>
   </w:num>
-  <w:num w:numId="3">
+  <w:num w:numId="3" w16cid:durableId="2085174571">
     <w:abstractNumId w:val="4"/>
   </w:num>
-  <w:num w:numId="4">
+  <w:num w:numId="4" w16cid:durableId="1012610925">
     <w:abstractNumId w:val="5"/>
   </w:num>
-  <w:num w:numId="5">
+  <w:num w:numId="5" w16cid:durableId="677082994">
     <w:abstractNumId w:val="6"/>
   </w:num>
-  <w:num w:numId="6">
+  <w:num w:numId="6" w16cid:durableId="2027707732">
     <w:abstractNumId w:val="7"/>
   </w:num>
-  <w:num w:numId="7">
+  <w:num w:numId="7" w16cid:durableId="517695916">
     <w:abstractNumId w:val="8"/>
   </w:num>
-  <w:num w:numId="8">
+  <w:num w:numId="8" w16cid:durableId="1823277325">
     <w:abstractNumId w:val="9"/>
   </w:num>
-  <w:num w:numId="9">
+  <w:num w:numId="9" w16cid:durableId="771433695">
     <w:abstractNumId w:val="1"/>
   </w:num>
-  <w:num w:numId="10">
+  <w:num w:numId="10" w16cid:durableId="396709625">
     <w:abstractNumId w:val="16"/>
   </w:num>
-  <w:num w:numId="11">
+  <w:num w:numId="11" w16cid:durableId="255285874">
     <w:abstractNumId w:val="18"/>
   </w:num>
-  <w:num w:numId="12">
+  <w:num w:numId="12" w16cid:durableId="307243493">
     <w:abstractNumId w:val="14"/>
   </w:num>
-  <w:num w:numId="13">
+  <w:num w:numId="13" w16cid:durableId="1948350184">
     <w:abstractNumId w:val="27"/>
   </w:num>
-  <w:num w:numId="14">
+  <w:num w:numId="14" w16cid:durableId="640692865">
     <w:abstractNumId w:val="0"/>
   </w:num>
-  <w:num w:numId="15">
+  <w:num w:numId="15" w16cid:durableId="651443113">
     <w:abstractNumId w:val="25"/>
   </w:num>
-  <w:num w:numId="16">
+  <w:num w:numId="16" w16cid:durableId="1762331604">
     <w:abstractNumId w:val="13"/>
   </w:num>
-  <w:num w:numId="17">
+  <w:num w:numId="17" w16cid:durableId="1046415470">
     <w:abstractNumId w:val="24"/>
   </w:num>
-  <w:num w:numId="18">
+  <w:num w:numId="18" w16cid:durableId="187065855">
     <w:abstractNumId w:val="15"/>
   </w:num>
-  <w:num w:numId="19">
+  <w:num w:numId="19" w16cid:durableId="1652323562">
     <w:abstractNumId w:val="21"/>
   </w:num>
-  <w:num w:numId="20">
+  <w:num w:numId="20" w16cid:durableId="1609047304">
     <w:abstractNumId w:val="28"/>
   </w:num>
-  <w:num w:numId="21">
+  <w:num w:numId="21" w16cid:durableId="2011714184">
     <w:abstractNumId w:val="22"/>
   </w:num>
-  <w:num w:numId="22">
+  <w:num w:numId="22" w16cid:durableId="367488883">
     <w:abstractNumId w:val="23"/>
   </w:num>
-  <w:num w:numId="23">
+  <w:num w:numId="23" w16cid:durableId="485974183">
     <w:abstractNumId w:val="12"/>
   </w:num>
-  <w:num w:numId="24">
+  <w:num w:numId="24" w16cid:durableId="827212221">
     <w:abstractNumId w:val="19"/>
   </w:num>
-  <w:num w:numId="25">
+  <w:num w:numId="25" w16cid:durableId="1315834841">
     <w:abstractNumId w:val="29"/>
   </w:num>
-  <w:num w:numId="26">
+  <w:num w:numId="26" w16cid:durableId="1079670078">
     <w:abstractNumId w:val="11"/>
   </w:num>
-  <w:num w:numId="27">
+  <w:num w:numId="27" w16cid:durableId="1147282686">
     <w:abstractNumId w:val="10"/>
   </w:num>
-  <w:num w:numId="28">
+  <w:num w:numId="28" w16cid:durableId="599145022">
     <w:abstractNumId w:val="17"/>
   </w:num>
-  <w:num w:numId="29">
+  <w:num w:numId="29" w16cid:durableId="1153715171">
     <w:abstractNumId w:val="30"/>
   </w:num>
-  <w:num w:numId="30">
+  <w:num w:numId="30" w16cid:durableId="1278027145">
     <w:abstractNumId w:val="20"/>
   </w:num>
-  <w:num w:numId="31">
+  <w:num w:numId="31" w16cid:durableId="996568977">
     <w:abstractNumId w:val="26"/>
   </w:num>
 </w:numbering>
 </file>
 
 <file path=word/styles.xml><?xml version="1.0" encoding="utf-8"?>
-<w:styles xmlns:mc="http://schemas.openxmlformats.org/markup-compatibility/2006" xmlns:r="http://schemas.openxmlformats.org/officeDocument/2006/relationships" xmlns:w="http://schemas.openxmlformats.org/wordprocessingml/2006/main" xmlns:w14="http://schemas.microsoft.com/office/word/2010/wordml" xmlns:w15="http://schemas.microsoft.com/office/word/2012/wordml" xmlns:w16se="http://schemas.microsoft.com/office/word/2015/wordml/symex" mc:Ignorable="w14 w15 w16se">
+<w:styles xmlns:mc="http://schemas.openxmlformats.org/markup-compatibility/2006" xmlns:r="http://schemas.openxmlformats.org/officeDocument/2006/relationships" xmlns:w="http://schemas.openxmlformats.org/wordprocessingml/2006/main" xmlns:w14="http://schemas.microsoft.com/office/word/2010/wordml" xmlns:w15="http://schemas.microsoft.com/office/word/2012/wordml" xmlns:w16cex="http://schemas.microsoft.com/office/word/2018/wordml/cex" xmlns:w16cid="http://schemas.microsoft.com/office/word/2016/wordml/cid" xmlns:w16="http://schemas.microsoft.com/office/word/2018/wordml" xmlns:w16sdtdh="http://schemas.microsoft.com/office/word/2020/wordml/sdtdatahash" xmlns:w16se="http://schemas.microsoft.com/office/word/2015/wordml/symex" mc:Ignorable="w14 w15 w16se w16cid w16 w16cex w16sdtdh">
   <w:docDefaults>
     <w:rPrDefault>
       <w:rPr>
@@ -11551,7 +10929,7 @@
     </w:rPrDefault>
     <w:pPrDefault/>
   </w:docDefaults>
-  <w:latentStyles w:defLockedState="0" w:defUIPriority="0" w:defSemiHidden="0" w:defUnhideWhenUsed="0" w:defQFormat="0" w:count="371">
+  <w:latentStyles w:defLockedState="0" w:defUIPriority="0" w:defSemiHidden="0" w:defUnhideWhenUsed="0" w:defQFormat="0" w:count="376">
     <w:lsdException w:name="Normal" w:qFormat="1"/>
     <w:lsdException w:name="heading 1" w:qFormat="1"/>
     <w:lsdException w:name="heading 2" w:qFormat="1"/>
@@ -11567,7 +10945,12 @@
     <w:lsdException w:name="Subtitle" w:qFormat="1"/>
     <w:lsdException w:name="Strong" w:qFormat="1"/>
     <w:lsdException w:name="Emphasis" w:qFormat="1"/>
-    <w:lsdException w:name="Normal Table" w:semiHidden="1" w:unhideWhenUsed="1"/>
+    <w:lsdException w:name="HTML Keyboard" w:semiHidden="1" w:unhideWhenUsed="1"/>
+    <w:lsdException w:name="annotation subject" w:semiHidden="1" w:unhideWhenUsed="1"/>
+    <w:lsdException w:name="No List" w:semiHidden="1" w:unhideWhenUsed="1"/>
+    <w:lsdException w:name="Outline List 1" w:semiHidden="1" w:unhideWhenUsed="1"/>
+    <w:lsdException w:name="Outline List 2" w:semiHidden="1" w:unhideWhenUsed="1"/>
+    <w:lsdException w:name="Outline List 3" w:semiHidden="1" w:unhideWhenUsed="1"/>
     <w:lsdException w:name="Table Simple 1" w:semiHidden="1" w:unhideWhenUsed="1"/>
     <w:lsdException w:name="Table Simple 2" w:semiHidden="1" w:unhideWhenUsed="1"/>
     <w:lsdException w:name="Table Simple 3" w:semiHidden="1" w:unhideWhenUsed="1"/>
@@ -11605,11 +10988,9 @@
     <w:lsdException w:name="Table Contemporary" w:semiHidden="1" w:unhideWhenUsed="1"/>
     <w:lsdException w:name="Table Elegant" w:semiHidden="1" w:unhideWhenUsed="1"/>
     <w:lsdException w:name="Table Professional" w:semiHidden="1" w:unhideWhenUsed="1"/>
-    <w:lsdException w:name="Table Subtle 1" w:semiHidden="1" w:unhideWhenUsed="1"/>
     <w:lsdException w:name="Table Subtle 2" w:semiHidden="1" w:unhideWhenUsed="1"/>
     <w:lsdException w:name="Table Web 1" w:semiHidden="1" w:unhideWhenUsed="1"/>
-    <w:lsdException w:name="Table Web 2" w:semiHidden="1" w:unhideWhenUsed="1"/>
-    <w:lsdException w:name="Table Web 3" w:semiHidden="1" w:unhideWhenUsed="1"/>
+    <w:lsdException w:name="Balloon Text" w:semiHidden="1" w:unhideWhenUsed="1"/>
     <w:lsdException w:name="Table Theme" w:semiHidden="1" w:unhideWhenUsed="1"/>
     <w:lsdException w:name="Placeholder Text" w:semiHidden="1" w:uiPriority="99"/>
     <w:lsdException w:name="No Spacing" w:uiPriority="1" w:qFormat="1"/>
@@ -11826,6 +11207,11 @@
     <w:lsdException w:name="List Table 5 Dark Accent 6" w:uiPriority="50"/>
     <w:lsdException w:name="List Table 6 Colorful Accent 6" w:uiPriority="51"/>
     <w:lsdException w:name="List Table 7 Colorful Accent 6" w:uiPriority="52"/>
+    <w:lsdException w:name="Mention" w:semiHidden="1" w:uiPriority="99" w:unhideWhenUsed="1"/>
+    <w:lsdException w:name="Smart Hyperlink" w:semiHidden="1" w:uiPriority="99" w:unhideWhenUsed="1"/>
+    <w:lsdException w:name="Hashtag" w:semiHidden="1" w:uiPriority="99" w:unhideWhenUsed="1"/>
+    <w:lsdException w:name="Unresolved Mention" w:semiHidden="1" w:uiPriority="99" w:unhideWhenUsed="1"/>
+    <w:lsdException w:name="Smart Link" w:semiHidden="1" w:uiPriority="99" w:unhideWhenUsed="1"/>
   </w:latentStyles>
   <w:style w:type="paragraph" w:default="1" w:styleId="Normal">
     <w:name w:val="Normal"/>

</xml_diff>

<commit_message>
Fiz um alteração na tabela de versionamento. #17
</commit_message>
<xml_diff>
--- a/Gerenciamento/PadraoNomenclatura.docx
+++ b/Gerenciamento/PadraoNomenclatura.docx
@@ -513,14 +513,16 @@
             <w:tcW w:w="2801" w:type="dxa"/>
           </w:tcPr>
           <w:p>
+            <w:pPr>
+              <w:rPr>
+                <w:u w:val="single"/>
+              </w:rPr>
+            </w:pPr>
             <w:r>
-              <w:t xml:space="preserve">Marcos </w:t>
+              <w:t>M</w:t>
             </w:r>
             <w:r>
-              <w:t>Dó</w:t>
-            </w:r>
-            <w:r>
-              <w:t>sea</w:t>
+              <w:t>oisés júnio</w:t>
             </w:r>
           </w:p>
         </w:tc>
@@ -10946,6 +10948,7 @@
     <w:lsdException w:name="Strong" w:qFormat="1"/>
     <w:lsdException w:name="Emphasis" w:qFormat="1"/>
     <w:lsdException w:name="HTML Keyboard" w:semiHidden="1" w:unhideWhenUsed="1"/>
+    <w:lsdException w:name="Normal Table" w:semiHidden="1" w:unhideWhenUsed="1"/>
     <w:lsdException w:name="annotation subject" w:semiHidden="1" w:unhideWhenUsed="1"/>
     <w:lsdException w:name="No List" w:semiHidden="1" w:unhideWhenUsed="1"/>
     <w:lsdException w:name="Outline List 1" w:semiHidden="1" w:unhideWhenUsed="1"/>
@@ -10988,8 +10991,11 @@
     <w:lsdException w:name="Table Contemporary" w:semiHidden="1" w:unhideWhenUsed="1"/>
     <w:lsdException w:name="Table Elegant" w:semiHidden="1" w:unhideWhenUsed="1"/>
     <w:lsdException w:name="Table Professional" w:semiHidden="1" w:unhideWhenUsed="1"/>
+    <w:lsdException w:name="Table Subtle 1" w:semiHidden="1" w:unhideWhenUsed="1"/>
     <w:lsdException w:name="Table Subtle 2" w:semiHidden="1" w:unhideWhenUsed="1"/>
     <w:lsdException w:name="Table Web 1" w:semiHidden="1" w:unhideWhenUsed="1"/>
+    <w:lsdException w:name="Table Web 2" w:semiHidden="1" w:unhideWhenUsed="1"/>
+    <w:lsdException w:name="Table Web 3" w:semiHidden="1" w:unhideWhenUsed="1"/>
     <w:lsdException w:name="Balloon Text" w:semiHidden="1" w:unhideWhenUsed="1"/>
     <w:lsdException w:name="Table Theme" w:semiHidden="1" w:unhideWhenUsed="1"/>
     <w:lsdException w:name="Placeholder Text" w:semiHidden="1" w:uiPriority="99"/>

</xml_diff>